<commit_message>
Lab1 github link added
</commit_message>
<xml_diff>
--- a/Lab 1/Lab1.docx
+++ b/Lab 1/Lab1.docx
@@ -215,9 +215,19 @@
               </w:rPr>
               <w:t xml:space="preserve">Course Professor: </w:t>
             </w:r>
+            <w:proofErr w:type="spellStart"/>
             <w:r>
-              <w:t>Dr. Michel Pasquier</w:t>
+              <w:t>Dr.</w:t>
             </w:r>
+            <w:proofErr w:type="spellEnd"/>
+            <w:r>
+              <w:t xml:space="preserve"> Michel </w:t>
+            </w:r>
+            <w:proofErr w:type="spellStart"/>
+            <w:r>
+              <w:t>Pasquier</w:t>
+            </w:r>
+            <w:proofErr w:type="spellEnd"/>
           </w:p>
           <w:p>
             <w:pPr>
@@ -239,8 +249,21 @@
               <w:t>Lab Instructor:</w:t>
             </w:r>
             <w:r>
-              <w:t xml:space="preserve">  Praveena Kolli</w:t>
+              <w:t xml:space="preserve">  </w:t>
             </w:r>
+            <w:proofErr w:type="spellStart"/>
+            <w:r>
+              <w:t>Praveena</w:t>
+            </w:r>
+            <w:proofErr w:type="spellEnd"/>
+            <w:r>
+              <w:t xml:space="preserve"> </w:t>
+            </w:r>
+            <w:proofErr w:type="spellStart"/>
+            <w:r>
+              <w:t>Kolli</w:t>
+            </w:r>
+            <w:proofErr w:type="spellEnd"/>
           </w:p>
           <w:p>
             <w:pPr>
@@ -908,6 +931,13 @@
           <w:u w:val="single"/>
         </w:rPr>
       </w:pPr>
+    </w:p>
+    <w:p>
+      <w:pPr>
+        <w:rPr>
+          <w:rFonts w:ascii="Times New Roman" w:hAnsi="Times New Roman" w:cs="Times New Roman"/>
+        </w:rPr>
+      </w:pPr>
       <w:r>
         <w:rPr>
           <w:rFonts w:ascii="Times New Roman" w:hAnsi="Times New Roman" w:cs="Times New Roman"/>
@@ -915,6 +945,86 @@
           <w:bCs/>
           <w:u w:val="single"/>
         </w:rPr>
+        <w:t xml:space="preserve">Lab By: </w:t>
+      </w:r>
+    </w:p>
+    <w:p>
+      <w:pPr>
+        <w:rPr>
+          <w:rFonts w:ascii="Times New Roman" w:hAnsi="Times New Roman" w:cs="Times New Roman"/>
+        </w:rPr>
+      </w:pPr>
+      <w:r>
+        <w:rPr>
+          <w:rFonts w:ascii="Times New Roman" w:hAnsi="Times New Roman" w:cs="Times New Roman"/>
+        </w:rPr>
+        <w:t>Rohan Mitra 85023</w:t>
+      </w:r>
+    </w:p>
+    <w:p>
+      <w:pPr>
+        <w:rPr>
+          <w:rFonts w:ascii="Times New Roman" w:hAnsi="Times New Roman" w:cs="Times New Roman"/>
+        </w:rPr>
+      </w:pPr>
+      <w:r>
+        <w:rPr>
+          <w:rFonts w:ascii="Times New Roman" w:hAnsi="Times New Roman" w:cs="Times New Roman"/>
+        </w:rPr>
+        <w:t>Keshav Ramesh 88595</w:t>
+      </w:r>
+    </w:p>
+    <w:p>
+      <w:pPr>
+        <w:rPr>
+          <w:rFonts w:ascii="Times New Roman" w:hAnsi="Times New Roman" w:cs="Times New Roman"/>
+          <w:b/>
+          <w:bCs/>
+          <w:u w:val="single"/>
+        </w:rPr>
+      </w:pPr>
+      <w:proofErr w:type="spellStart"/>
+      <w:r>
+        <w:rPr>
+          <w:rFonts w:ascii="Times New Roman" w:hAnsi="Times New Roman" w:cs="Times New Roman"/>
+          <w:b/>
+          <w:bCs/>
+          <w:u w:val="single"/>
+        </w:rPr>
+        <w:t>Github</w:t>
+      </w:r>
+      <w:proofErr w:type="spellEnd"/>
+      <w:r>
+        <w:rPr>
+          <w:rFonts w:ascii="Times New Roman" w:hAnsi="Times New Roman" w:cs="Times New Roman"/>
+          <w:b/>
+          <w:bCs/>
+          <w:u w:val="single"/>
+        </w:rPr>
+        <w:t xml:space="preserve"> link for code</w:t>
+      </w:r>
+      <w:r>
+        <w:rPr>
+          <w:rFonts w:ascii="Times New Roman" w:hAnsi="Times New Roman" w:cs="Times New Roman"/>
+        </w:rPr>
+        <w:t>:</w:t>
+      </w:r>
+      <w:r>
+        <w:t xml:space="preserve"> </w:t>
+      </w:r>
+      <w:r>
+        <w:rPr>
+          <w:rFonts w:ascii="Times New Roman" w:hAnsi="Times New Roman" w:cs="Times New Roman"/>
+        </w:rPr>
+        <w:t>https://github.com/ro1406/CMP321Lab</w:t>
+      </w:r>
+      <w:r>
+        <w:rPr>
+          <w:rFonts w:ascii="Times New Roman" w:hAnsi="Times New Roman" w:cs="Times New Roman"/>
+          <w:b/>
+          <w:bCs/>
+          <w:u w:val="single"/>
+        </w:rPr>
         <w:br w:type="page"/>
       </w:r>
     </w:p>
@@ -1048,8 +1158,20 @@
           <w:lang w:val="en-US"/>
         </w:rPr>
         <w:tab/>
-        <w:t xml:space="preserve">       [</w:t>
-      </w:r>
+        <w:t xml:space="preserve">    </w:t>
+      </w:r>
+      <w:proofErr w:type="gramStart"/>
+      <w:r>
+        <w:rPr>
+          <w:rFonts w:ascii="Times New Roman" w:hAnsi="Times New Roman" w:cs="Times New Roman"/>
+          <w:b/>
+          <w:bCs/>
+          <w:u w:val="single"/>
+          <w:lang w:val="en-US"/>
+        </w:rPr>
+        <w:t xml:space="preserve">   [</w:t>
+      </w:r>
+      <w:proofErr w:type="gramEnd"/>
       <w:r>
         <w:rPr>
           <w:rFonts w:ascii="Times New Roman" w:hAnsi="Times New Roman" w:cs="Times New Roman"/>
@@ -1159,8 +1281,19 @@
           <w:szCs w:val="20"/>
           <w:lang w:bidi="te-IN"/>
         </w:rPr>
-        <w:t>using namespace std;</w:t>
-      </w:r>
+        <w:t xml:space="preserve">using namespace </w:t>
+      </w:r>
+      <w:proofErr w:type="gramStart"/>
+      <w:r>
+        <w:rPr>
+          <w:rFonts w:ascii="Consolas" w:hAnsi="Consolas" w:cs="Consolas"/>
+          <w:sz w:val="20"/>
+          <w:szCs w:val="20"/>
+          <w:lang w:bidi="te-IN"/>
+        </w:rPr>
+        <w:t>std;</w:t>
+      </w:r>
+      <w:proofErr w:type="gramEnd"/>
     </w:p>
     <w:p>
       <w:pPr>
@@ -1182,7 +1315,27 @@
           <w:szCs w:val="20"/>
           <w:lang w:bidi="te-IN"/>
         </w:rPr>
-        <w:t>int main()</w:t>
+        <w:t xml:space="preserve">int </w:t>
+      </w:r>
+      <w:proofErr w:type="gramStart"/>
+      <w:r>
+        <w:rPr>
+          <w:rFonts w:ascii="Consolas" w:hAnsi="Consolas" w:cs="Consolas"/>
+          <w:sz w:val="20"/>
+          <w:szCs w:val="20"/>
+          <w:lang w:bidi="te-IN"/>
+        </w:rPr>
+        <w:t>main(</w:t>
+      </w:r>
+      <w:proofErr w:type="gramEnd"/>
+      <w:r>
+        <w:rPr>
+          <w:rFonts w:ascii="Consolas" w:hAnsi="Consolas" w:cs="Consolas"/>
+          <w:sz w:val="20"/>
+          <w:szCs w:val="20"/>
+          <w:lang w:bidi="te-IN"/>
+        </w:rPr>
+        <w:t>)</w:t>
       </w:r>
     </w:p>
     <w:p>
@@ -1228,7 +1381,27 @@
           <w:szCs w:val="20"/>
           <w:lang w:bidi="te-IN"/>
         </w:rPr>
-        <w:t xml:space="preserve">    int values[] = {50, 12, 27, 33, 61, 49, 28};</w:t>
+        <w:t xml:space="preserve">    int </w:t>
+      </w:r>
+      <w:proofErr w:type="gramStart"/>
+      <w:r>
+        <w:rPr>
+          <w:rFonts w:ascii="Consolas" w:hAnsi="Consolas" w:cs="Consolas"/>
+          <w:sz w:val="20"/>
+          <w:szCs w:val="20"/>
+          <w:lang w:bidi="te-IN"/>
+        </w:rPr>
+        <w:t>values[</w:t>
+      </w:r>
+      <w:proofErr w:type="gramEnd"/>
+      <w:r>
+        <w:rPr>
+          <w:rFonts w:ascii="Consolas" w:hAnsi="Consolas" w:cs="Consolas"/>
+          <w:sz w:val="20"/>
+          <w:szCs w:val="20"/>
+          <w:lang w:bidi="te-IN"/>
+        </w:rPr>
+        <w:t>] = {50, 12, 27, 33, 61, 49, 28};</w:t>
       </w:r>
     </w:p>
     <w:p>
@@ -1251,8 +1424,19 @@
           <w:szCs w:val="20"/>
           <w:lang w:bidi="te-IN"/>
         </w:rPr>
-        <w:t xml:space="preserve">    int size=7;</w:t>
-      </w:r>
+        <w:t xml:space="preserve">    int size=</w:t>
+      </w:r>
+      <w:proofErr w:type="gramStart"/>
+      <w:r>
+        <w:rPr>
+          <w:rFonts w:ascii="Consolas" w:hAnsi="Consolas" w:cs="Consolas"/>
+          <w:sz w:val="20"/>
+          <w:szCs w:val="20"/>
+          <w:lang w:bidi="te-IN"/>
+        </w:rPr>
+        <w:t>7;</w:t>
+      </w:r>
+      <w:proofErr w:type="gramEnd"/>
     </w:p>
     <w:p>
       <w:pPr>
@@ -1274,8 +1458,19 @@
           <w:szCs w:val="20"/>
           <w:lang w:bidi="te-IN"/>
         </w:rPr>
-        <w:t xml:space="preserve">    int temp;</w:t>
-      </w:r>
+        <w:t xml:space="preserve">    int </w:t>
+      </w:r>
+      <w:proofErr w:type="gramStart"/>
+      <w:r>
+        <w:rPr>
+          <w:rFonts w:ascii="Consolas" w:hAnsi="Consolas" w:cs="Consolas"/>
+          <w:sz w:val="20"/>
+          <w:szCs w:val="20"/>
+          <w:lang w:bidi="te-IN"/>
+        </w:rPr>
+        <w:t>temp;</w:t>
+      </w:r>
+      <w:proofErr w:type="gramEnd"/>
     </w:p>
     <w:p>
       <w:pPr>
@@ -1321,7 +1516,67 @@
           <w:szCs w:val="20"/>
           <w:lang w:bidi="te-IN"/>
         </w:rPr>
-        <w:t xml:space="preserve">    for (int i=1; i&lt;size; ++i)</w:t>
+        <w:t xml:space="preserve">    for (int </w:t>
+      </w:r>
+      <w:proofErr w:type="spellStart"/>
+      <w:r>
+        <w:rPr>
+          <w:rFonts w:ascii="Consolas" w:hAnsi="Consolas" w:cs="Consolas"/>
+          <w:sz w:val="20"/>
+          <w:szCs w:val="20"/>
+          <w:lang w:bidi="te-IN"/>
+        </w:rPr>
+        <w:t>i</w:t>
+      </w:r>
+      <w:proofErr w:type="spellEnd"/>
+      <w:r>
+        <w:rPr>
+          <w:rFonts w:ascii="Consolas" w:hAnsi="Consolas" w:cs="Consolas"/>
+          <w:sz w:val="20"/>
+          <w:szCs w:val="20"/>
+          <w:lang w:bidi="te-IN"/>
+        </w:rPr>
+        <w:t xml:space="preserve">=1; </w:t>
+      </w:r>
+      <w:proofErr w:type="spellStart"/>
+      <w:r>
+        <w:rPr>
+          <w:rFonts w:ascii="Consolas" w:hAnsi="Consolas" w:cs="Consolas"/>
+          <w:sz w:val="20"/>
+          <w:szCs w:val="20"/>
+          <w:lang w:bidi="te-IN"/>
+        </w:rPr>
+        <w:t>i</w:t>
+      </w:r>
+      <w:proofErr w:type="spellEnd"/>
+      <w:r>
+        <w:rPr>
+          <w:rFonts w:ascii="Consolas" w:hAnsi="Consolas" w:cs="Consolas"/>
+          <w:sz w:val="20"/>
+          <w:szCs w:val="20"/>
+          <w:lang w:bidi="te-IN"/>
+        </w:rPr>
+        <w:t>&lt;size; ++</w:t>
+      </w:r>
+      <w:proofErr w:type="spellStart"/>
+      <w:r>
+        <w:rPr>
+          <w:rFonts w:ascii="Consolas" w:hAnsi="Consolas" w:cs="Consolas"/>
+          <w:sz w:val="20"/>
+          <w:szCs w:val="20"/>
+          <w:lang w:bidi="te-IN"/>
+        </w:rPr>
+        <w:t>i</w:t>
+      </w:r>
+      <w:proofErr w:type="spellEnd"/>
+      <w:r>
+        <w:rPr>
+          <w:rFonts w:ascii="Consolas" w:hAnsi="Consolas" w:cs="Consolas"/>
+          <w:sz w:val="20"/>
+          <w:szCs w:val="20"/>
+          <w:lang w:bidi="te-IN"/>
+        </w:rPr>
+        <w:t>)</w:t>
       </w:r>
     </w:p>
     <w:p>
@@ -1367,7 +1622,38 @@
           <w:szCs w:val="20"/>
           <w:lang w:bidi="te-IN"/>
         </w:rPr>
-        <w:t xml:space="preserve">        for (int j=0; j&lt;size-i; ++j)</w:t>
+        <w:t xml:space="preserve">        for (int j=0; j&lt;</w:t>
+      </w:r>
+      <w:proofErr w:type="gramStart"/>
+      <w:r>
+        <w:rPr>
+          <w:rFonts w:ascii="Consolas" w:hAnsi="Consolas" w:cs="Consolas"/>
+          <w:sz w:val="20"/>
+          <w:szCs w:val="20"/>
+          <w:lang w:bidi="te-IN"/>
+        </w:rPr>
+        <w:t>size-</w:t>
+      </w:r>
+      <w:proofErr w:type="spellStart"/>
+      <w:r>
+        <w:rPr>
+          <w:rFonts w:ascii="Consolas" w:hAnsi="Consolas" w:cs="Consolas"/>
+          <w:sz w:val="20"/>
+          <w:szCs w:val="20"/>
+          <w:lang w:bidi="te-IN"/>
+        </w:rPr>
+        <w:t>i</w:t>
+      </w:r>
+      <w:proofErr w:type="spellEnd"/>
+      <w:proofErr w:type="gramEnd"/>
+      <w:r>
+        <w:rPr>
+          <w:rFonts w:ascii="Consolas" w:hAnsi="Consolas" w:cs="Consolas"/>
+          <w:sz w:val="20"/>
+          <w:szCs w:val="20"/>
+          <w:lang w:bidi="te-IN"/>
+        </w:rPr>
+        <w:t>; ++j)</w:t>
       </w:r>
     </w:p>
     <w:p>
@@ -1436,8 +1722,19 @@
           <w:szCs w:val="20"/>
           <w:lang w:bidi="te-IN"/>
         </w:rPr>
-        <w:t xml:space="preserve">                temp = values[j];</w:t>
-      </w:r>
+        <w:t xml:space="preserve">                temp = values[j</w:t>
+      </w:r>
+      <w:proofErr w:type="gramStart"/>
+      <w:r>
+        <w:rPr>
+          <w:rFonts w:ascii="Consolas" w:hAnsi="Consolas" w:cs="Consolas"/>
+          <w:sz w:val="20"/>
+          <w:szCs w:val="20"/>
+          <w:lang w:bidi="te-IN"/>
+        </w:rPr>
+        <w:t>];</w:t>
+      </w:r>
+      <w:proofErr w:type="gramEnd"/>
     </w:p>
     <w:p>
       <w:pPr>
@@ -1459,8 +1756,19 @@
           <w:szCs w:val="20"/>
           <w:lang w:bidi="te-IN"/>
         </w:rPr>
-        <w:t xml:space="preserve">                values[j] = values[j+1];</w:t>
-      </w:r>
+        <w:t xml:space="preserve">                values[j] = values[j+1</w:t>
+      </w:r>
+      <w:proofErr w:type="gramStart"/>
+      <w:r>
+        <w:rPr>
+          <w:rFonts w:ascii="Consolas" w:hAnsi="Consolas" w:cs="Consolas"/>
+          <w:sz w:val="20"/>
+          <w:szCs w:val="20"/>
+          <w:lang w:bidi="te-IN"/>
+        </w:rPr>
+        <w:t>];</w:t>
+      </w:r>
+      <w:proofErr w:type="gramEnd"/>
     </w:p>
     <w:p>
       <w:pPr>
@@ -1482,8 +1790,19 @@
           <w:szCs w:val="20"/>
           <w:lang w:bidi="te-IN"/>
         </w:rPr>
-        <w:t xml:space="preserve">                values[j+1] = temp;</w:t>
-      </w:r>
+        <w:t xml:space="preserve">                values[j+1] = </w:t>
+      </w:r>
+      <w:proofErr w:type="gramStart"/>
+      <w:r>
+        <w:rPr>
+          <w:rFonts w:ascii="Consolas" w:hAnsi="Consolas" w:cs="Consolas"/>
+          <w:sz w:val="20"/>
+          <w:szCs w:val="20"/>
+          <w:lang w:bidi="te-IN"/>
+        </w:rPr>
+        <w:t>temp;</w:t>
+      </w:r>
+      <w:proofErr w:type="gramEnd"/>
     </w:p>
     <w:p>
       <w:pPr>
@@ -1569,8 +1888,39 @@
           <w:szCs w:val="20"/>
           <w:lang w:bidi="te-IN"/>
         </w:rPr>
-        <w:t xml:space="preserve">    cout &lt;&lt; "Array after bubble sort:";</w:t>
-      </w:r>
+        <w:t xml:space="preserve">    </w:t>
+      </w:r>
+      <w:proofErr w:type="spellStart"/>
+      <w:r>
+        <w:rPr>
+          <w:rFonts w:ascii="Consolas" w:hAnsi="Consolas" w:cs="Consolas"/>
+          <w:sz w:val="20"/>
+          <w:szCs w:val="20"/>
+          <w:lang w:bidi="te-IN"/>
+        </w:rPr>
+        <w:t>cout</w:t>
+      </w:r>
+      <w:proofErr w:type="spellEnd"/>
+      <w:r>
+        <w:rPr>
+          <w:rFonts w:ascii="Consolas" w:hAnsi="Consolas" w:cs="Consolas"/>
+          <w:sz w:val="20"/>
+          <w:szCs w:val="20"/>
+          <w:lang w:bidi="te-IN"/>
+        </w:rPr>
+        <w:t xml:space="preserve"> &lt;&lt; "Array after bubble sort:</w:t>
+      </w:r>
+      <w:proofErr w:type="gramStart"/>
+      <w:r>
+        <w:rPr>
+          <w:rFonts w:ascii="Consolas" w:hAnsi="Consolas" w:cs="Consolas"/>
+          <w:sz w:val="20"/>
+          <w:szCs w:val="20"/>
+          <w:lang w:bidi="te-IN"/>
+        </w:rPr>
+        <w:t>";</w:t>
+      </w:r>
+      <w:proofErr w:type="gramEnd"/>
     </w:p>
     <w:p>
       <w:pPr>
@@ -1592,7 +1942,67 @@
           <w:szCs w:val="20"/>
           <w:lang w:bidi="te-IN"/>
         </w:rPr>
-        <w:t xml:space="preserve">    for (int i=0; i&lt;size; ++i)</w:t>
+        <w:t xml:space="preserve">    for (int </w:t>
+      </w:r>
+      <w:proofErr w:type="spellStart"/>
+      <w:r>
+        <w:rPr>
+          <w:rFonts w:ascii="Consolas" w:hAnsi="Consolas" w:cs="Consolas"/>
+          <w:sz w:val="20"/>
+          <w:szCs w:val="20"/>
+          <w:lang w:bidi="te-IN"/>
+        </w:rPr>
+        <w:t>i</w:t>
+      </w:r>
+      <w:proofErr w:type="spellEnd"/>
+      <w:r>
+        <w:rPr>
+          <w:rFonts w:ascii="Consolas" w:hAnsi="Consolas" w:cs="Consolas"/>
+          <w:sz w:val="20"/>
+          <w:szCs w:val="20"/>
+          <w:lang w:bidi="te-IN"/>
+        </w:rPr>
+        <w:t xml:space="preserve">=0; </w:t>
+      </w:r>
+      <w:proofErr w:type="spellStart"/>
+      <w:r>
+        <w:rPr>
+          <w:rFonts w:ascii="Consolas" w:hAnsi="Consolas" w:cs="Consolas"/>
+          <w:sz w:val="20"/>
+          <w:szCs w:val="20"/>
+          <w:lang w:bidi="te-IN"/>
+        </w:rPr>
+        <w:t>i</w:t>
+      </w:r>
+      <w:proofErr w:type="spellEnd"/>
+      <w:r>
+        <w:rPr>
+          <w:rFonts w:ascii="Consolas" w:hAnsi="Consolas" w:cs="Consolas"/>
+          <w:sz w:val="20"/>
+          <w:szCs w:val="20"/>
+          <w:lang w:bidi="te-IN"/>
+        </w:rPr>
+        <w:t>&lt;size; ++</w:t>
+      </w:r>
+      <w:proofErr w:type="spellStart"/>
+      <w:r>
+        <w:rPr>
+          <w:rFonts w:ascii="Consolas" w:hAnsi="Consolas" w:cs="Consolas"/>
+          <w:sz w:val="20"/>
+          <w:szCs w:val="20"/>
+          <w:lang w:bidi="te-IN"/>
+        </w:rPr>
+        <w:t>i</w:t>
+      </w:r>
+      <w:proofErr w:type="spellEnd"/>
+      <w:r>
+        <w:rPr>
+          <w:rFonts w:ascii="Consolas" w:hAnsi="Consolas" w:cs="Consolas"/>
+          <w:sz w:val="20"/>
+          <w:szCs w:val="20"/>
+          <w:lang w:bidi="te-IN"/>
+        </w:rPr>
+        <w:t>)</w:t>
       </w:r>
     </w:p>
     <w:p>
@@ -1615,8 +2025,50 @@
           <w:szCs w:val="20"/>
           <w:lang w:bidi="te-IN"/>
         </w:rPr>
-        <w:t xml:space="preserve">        cout &lt;&lt; " " &lt;&lt; values[i];</w:t>
-      </w:r>
+        <w:t xml:space="preserve">        </w:t>
+      </w:r>
+      <w:proofErr w:type="spellStart"/>
+      <w:r>
+        <w:rPr>
+          <w:rFonts w:ascii="Consolas" w:hAnsi="Consolas" w:cs="Consolas"/>
+          <w:sz w:val="20"/>
+          <w:szCs w:val="20"/>
+          <w:lang w:bidi="te-IN"/>
+        </w:rPr>
+        <w:t>cout</w:t>
+      </w:r>
+      <w:proofErr w:type="spellEnd"/>
+      <w:r>
+        <w:rPr>
+          <w:rFonts w:ascii="Consolas" w:hAnsi="Consolas" w:cs="Consolas"/>
+          <w:sz w:val="20"/>
+          <w:szCs w:val="20"/>
+          <w:lang w:bidi="te-IN"/>
+        </w:rPr>
+        <w:t xml:space="preserve"> &lt;&lt; " " &lt;&lt; values[</w:t>
+      </w:r>
+      <w:proofErr w:type="spellStart"/>
+      <w:r>
+        <w:rPr>
+          <w:rFonts w:ascii="Consolas" w:hAnsi="Consolas" w:cs="Consolas"/>
+          <w:sz w:val="20"/>
+          <w:szCs w:val="20"/>
+          <w:lang w:bidi="te-IN"/>
+        </w:rPr>
+        <w:t>i</w:t>
+      </w:r>
+      <w:proofErr w:type="spellEnd"/>
+      <w:proofErr w:type="gramStart"/>
+      <w:r>
+        <w:rPr>
+          <w:rFonts w:ascii="Consolas" w:hAnsi="Consolas" w:cs="Consolas"/>
+          <w:sz w:val="20"/>
+          <w:szCs w:val="20"/>
+          <w:lang w:bidi="te-IN"/>
+        </w:rPr>
+        <w:t>];</w:t>
+      </w:r>
+      <w:proofErr w:type="gramEnd"/>
     </w:p>
     <w:p>
       <w:pPr>
@@ -1692,7 +2144,15 @@
         <w:jc w:val="both"/>
       </w:pPr>
       <w:r>
-        <w:t xml:space="preserve">    for j in range (len(values)-1):</w:t>
+        <w:t xml:space="preserve">    for j in range (</w:t>
+      </w:r>
+      <w:proofErr w:type="spellStart"/>
+      <w:r>
+        <w:t>len</w:t>
+      </w:r>
+      <w:proofErr w:type="spellEnd"/>
+      <w:r>
+        <w:t>(values)-1):</w:t>
       </w:r>
     </w:p>
     <w:p>
@@ -1720,8 +2180,13 @@
       <w:pPr>
         <w:jc w:val="both"/>
       </w:pPr>
-      <w:r>
-        <w:t>print("Array after bubble sort: ", end = ""); print(values)</w:t>
+      <w:proofErr w:type="gramStart"/>
+      <w:r>
+        <w:t>print(</w:t>
+      </w:r>
+      <w:proofErr w:type="gramEnd"/>
+      <w:r>
+        <w:t>"Array after bubble sort: ", end = ""); print(values)</w:t>
       </w:r>
     </w:p>
     <w:p>
@@ -1761,6 +2226,7 @@
         <w:rPr>
           <w:b/>
           <w:bCs/>
+          <w:noProof/>
         </w:rPr>
         <w:drawing>
           <wp:inline distT="0" distB="0" distL="0" distR="0" wp14:anchorId="5F5FAD02" wp14:editId="747D1285">
@@ -1907,8 +2373,20 @@
           <w:lang w:val="en-US"/>
         </w:rPr>
         <w:tab/>
-        <w:t xml:space="preserve">       [</w:t>
-      </w:r>
+        <w:t xml:space="preserve">    </w:t>
+      </w:r>
+      <w:proofErr w:type="gramStart"/>
+      <w:r>
+        <w:rPr>
+          <w:rFonts w:ascii="Times New Roman" w:hAnsi="Times New Roman" w:cs="Times New Roman"/>
+          <w:b/>
+          <w:bCs/>
+          <w:u w:val="single"/>
+          <w:lang w:val="en-US"/>
+        </w:rPr>
+        <w:t xml:space="preserve">   [</w:t>
+      </w:r>
+      <w:proofErr w:type="gramEnd"/>
       <w:r>
         <w:rPr>
           <w:rFonts w:ascii="Times New Roman" w:hAnsi="Times New Roman" w:cs="Times New Roman"/>
@@ -2189,7 +2667,21 @@
         <w:rPr>
           <w:rFonts w:ascii="Times New Roman" w:hAnsi="Times New Roman" w:cs="Times New Roman"/>
         </w:rPr>
-        <w:t>print(string[5:10])</w:t>
+        <w:t>print(</w:t>
+      </w:r>
+      <w:proofErr w:type="gramStart"/>
+      <w:r>
+        <w:rPr>
+          <w:rFonts w:ascii="Times New Roman" w:hAnsi="Times New Roman" w:cs="Times New Roman"/>
+        </w:rPr>
+        <w:t>string[</w:t>
+      </w:r>
+      <w:proofErr w:type="gramEnd"/>
+      <w:r>
+        <w:rPr>
+          <w:rFonts w:ascii="Times New Roman" w:hAnsi="Times New Roman" w:cs="Times New Roman"/>
+        </w:rPr>
+        <w:t>5:10])</w:t>
       </w:r>
       <w:r>
         <w:rPr>
@@ -2235,7 +2727,21 @@
         <w:rPr>
           <w:rFonts w:ascii="Times New Roman" w:hAnsi="Times New Roman" w:cs="Times New Roman"/>
         </w:rPr>
-        <w:t>print(string[4:]) #5th char onwards (AFTER 4th char)</w:t>
+        <w:t>print(</w:t>
+      </w:r>
+      <w:proofErr w:type="gramStart"/>
+      <w:r>
+        <w:rPr>
+          <w:rFonts w:ascii="Times New Roman" w:hAnsi="Times New Roman" w:cs="Times New Roman"/>
+        </w:rPr>
+        <w:t>string[</w:t>
+      </w:r>
+      <w:proofErr w:type="gramEnd"/>
+      <w:r>
+        <w:rPr>
+          <w:rFonts w:ascii="Times New Roman" w:hAnsi="Times New Roman" w:cs="Times New Roman"/>
+        </w:rPr>
+        <w:t>4:]) #5th char onwards (AFTER 4th char)</w:t>
       </w:r>
     </w:p>
     <w:p>
@@ -2249,7 +2755,21 @@
         <w:rPr>
           <w:rFonts w:ascii="Times New Roman" w:hAnsi="Times New Roman" w:cs="Times New Roman"/>
         </w:rPr>
-        <w:t>print(string[-5:])</w:t>
+        <w:t>print(</w:t>
+      </w:r>
+      <w:proofErr w:type="gramStart"/>
+      <w:r>
+        <w:rPr>
+          <w:rFonts w:ascii="Times New Roman" w:hAnsi="Times New Roman" w:cs="Times New Roman"/>
+        </w:rPr>
+        <w:t>string[</w:t>
+      </w:r>
+      <w:proofErr w:type="gramEnd"/>
+      <w:r>
+        <w:rPr>
+          <w:rFonts w:ascii="Times New Roman" w:hAnsi="Times New Roman" w:cs="Times New Roman"/>
+        </w:rPr>
+        <w:t>-5:])</w:t>
       </w:r>
     </w:p>
     <w:p>
@@ -2259,11 +2779,19 @@
           <w:rFonts w:ascii="Times New Roman" w:hAnsi="Times New Roman" w:cs="Times New Roman"/>
         </w:rPr>
       </w:pPr>
-      <w:r>
-        <w:rPr>
-          <w:rFonts w:ascii="Times New Roman" w:hAnsi="Times New Roman" w:cs="Times New Roman"/>
-        </w:rPr>
-        <w:t>print(string == string[::-1])</w:t>
+      <w:proofErr w:type="gramStart"/>
+      <w:r>
+        <w:rPr>
+          <w:rFonts w:ascii="Times New Roman" w:hAnsi="Times New Roman" w:cs="Times New Roman"/>
+        </w:rPr>
+        <w:t>print(</w:t>
+      </w:r>
+      <w:proofErr w:type="gramEnd"/>
+      <w:r>
+        <w:rPr>
+          <w:rFonts w:ascii="Times New Roman" w:hAnsi="Times New Roman" w:cs="Times New Roman"/>
+        </w:rPr>
+        <w:t>string == string[::-1])</w:t>
       </w:r>
     </w:p>
     <w:p>
@@ -2575,8 +3103,9 @@
           <w:shd w:val="clear" w:color="auto" w:fill="FFFFFF"/>
           <w:lang w:val="en-US"/>
         </w:rPr>
-        <w:t>"Turkey"</w:t>
-      </w:r>
+        <w:t>"Turkey</w:t>
+      </w:r>
+      <w:proofErr w:type="gramStart"/>
       <w:r>
         <w:rPr>
           <w:rFonts w:ascii="Times New Roman" w:hAnsi="Times New Roman" w:cs="Times New Roman"/>
@@ -2584,7 +3113,7 @@
           <w:shd w:val="clear" w:color="auto" w:fill="FFFFFF"/>
           <w:lang w:val="en-US"/>
         </w:rPr>
-        <w:t>;</w:t>
+        <w:t>"</w:t>
       </w:r>
       <w:r>
         <w:rPr>
@@ -2593,7 +3122,7 @@
           <w:shd w:val="clear" w:color="auto" w:fill="FFFFFF"/>
           <w:lang w:val="en-US"/>
         </w:rPr>
-        <w:t xml:space="preserve"> </w:t>
+        <w:t>;</w:t>
       </w:r>
       <w:r>
         <w:rPr>
@@ -2602,7 +3131,26 @@
           <w:shd w:val="clear" w:color="auto" w:fill="FFFFFF"/>
           <w:lang w:val="en-US"/>
         </w:rPr>
-        <w:t xml:space="preserve"> and p</w:t>
+        <w:t xml:space="preserve"> </w:t>
+      </w:r>
+      <w:r>
+        <w:rPr>
+          <w:rFonts w:ascii="Times New Roman" w:hAnsi="Times New Roman" w:cs="Times New Roman"/>
+          <w:color w:val="202124"/>
+          <w:shd w:val="clear" w:color="auto" w:fill="FFFFFF"/>
+          <w:lang w:val="en-US"/>
+        </w:rPr>
+        <w:t xml:space="preserve"> and</w:t>
+      </w:r>
+      <w:proofErr w:type="gramEnd"/>
+      <w:r>
+        <w:rPr>
+          <w:rFonts w:ascii="Times New Roman" w:hAnsi="Times New Roman" w:cs="Times New Roman"/>
+          <w:color w:val="202124"/>
+          <w:shd w:val="clear" w:color="auto" w:fill="FFFFFF"/>
+          <w:lang w:val="en-US"/>
+        </w:rPr>
+        <w:t xml:space="preserve"> p</w:t>
       </w:r>
       <w:r>
         <w:rPr>
@@ -2794,12 +3342,14 @@
         </w:rPr>
         <w:t xml:space="preserve"> and r</w:t>
       </w:r>
+      <w:proofErr w:type="spellStart"/>
       <w:r>
         <w:rPr>
           <w:rFonts w:ascii="Times New Roman" w:hAnsi="Times New Roman" w:cs="Times New Roman"/>
         </w:rPr>
         <w:t>eplace</w:t>
       </w:r>
+      <w:proofErr w:type="spellEnd"/>
       <w:r>
         <w:rPr>
           <w:rFonts w:ascii="Times New Roman" w:hAnsi="Times New Roman" w:cs="Times New Roman"/>
@@ -2902,66 +3452,159 @@
           <w:rFonts w:ascii="Times New Roman" w:eastAsia="Times New Roman" w:hAnsi="Times New Roman" w:cs="Times New Roman"/>
           <w:lang w:val="en-US"/>
         </w:rPr>
-        <w:t>print(places[::2]) #Even indicies</w:t>
-      </w:r>
-    </w:p>
-    <w:p>
-      <w:pPr>
+        <w:t>print(places</w:t>
+      </w:r>
+      <w:proofErr w:type="gramStart"/>
+      <w:r>
         <w:rPr>
           <w:rFonts w:ascii="Times New Roman" w:eastAsia="Times New Roman" w:hAnsi="Times New Roman" w:cs="Times New Roman"/>
           <w:lang w:val="en-US"/>
         </w:rPr>
-      </w:pPr>
+        <w:t>[::</w:t>
+      </w:r>
+      <w:proofErr w:type="gramEnd"/>
       <w:r>
         <w:rPr>
           <w:rFonts w:ascii="Times New Roman" w:eastAsia="Times New Roman" w:hAnsi="Times New Roman" w:cs="Times New Roman"/>
           <w:lang w:val="en-US"/>
         </w:rPr>
-        <w:t>print(places[::-2]) #Odd indicies backwards</w:t>
-      </w:r>
-    </w:p>
-    <w:p>
-      <w:pPr>
+        <w:t xml:space="preserve">2]) #Even </w:t>
+      </w:r>
+      <w:proofErr w:type="spellStart"/>
+      <w:r>
         <w:rPr>
           <w:rFonts w:ascii="Times New Roman" w:eastAsia="Times New Roman" w:hAnsi="Times New Roman" w:cs="Times New Roman"/>
           <w:lang w:val="en-US"/>
         </w:rPr>
-      </w:pPr>
-      <w:r>
+        <w:t>indicies</w:t>
+      </w:r>
+      <w:proofErr w:type="spellEnd"/>
+    </w:p>
+    <w:p>
+      <w:pPr>
         <w:rPr>
           <w:rFonts w:ascii="Times New Roman" w:eastAsia="Times New Roman" w:hAnsi="Times New Roman" w:cs="Times New Roman"/>
           <w:lang w:val="en-US"/>
         </w:rPr>
-        <w:t>places[places.index('Delhi')]="Muscat"</w:t>
-      </w:r>
-    </w:p>
-    <w:p>
-      <w:pPr>
+      </w:pPr>
+      <w:r>
         <w:rPr>
           <w:rFonts w:ascii="Times New Roman" w:eastAsia="Times New Roman" w:hAnsi="Times New Roman" w:cs="Times New Roman"/>
           <w:lang w:val="en-US"/>
         </w:rPr>
-      </w:pPr>
+        <w:t>print(places</w:t>
+      </w:r>
+      <w:proofErr w:type="gramStart"/>
       <w:r>
         <w:rPr>
           <w:rFonts w:ascii="Times New Roman" w:eastAsia="Times New Roman" w:hAnsi="Times New Roman" w:cs="Times New Roman"/>
           <w:lang w:val="en-US"/>
         </w:rPr>
-        <w:t>places[places.index('India')]="Oman"</w:t>
-      </w:r>
-    </w:p>
-    <w:p>
-      <w:pPr>
+        <w:t>[::</w:t>
+      </w:r>
+      <w:proofErr w:type="gramEnd"/>
+      <w:r>
         <w:rPr>
           <w:rFonts w:ascii="Times New Roman" w:eastAsia="Times New Roman" w:hAnsi="Times New Roman" w:cs="Times New Roman"/>
           <w:lang w:val="en-US"/>
         </w:rPr>
-      </w:pPr>
+        <w:t xml:space="preserve">-2]) #Odd </w:t>
+      </w:r>
+      <w:proofErr w:type="spellStart"/>
       <w:r>
         <w:rPr>
           <w:rFonts w:ascii="Times New Roman" w:eastAsia="Times New Roman" w:hAnsi="Times New Roman" w:cs="Times New Roman"/>
           <w:lang w:val="en-US"/>
         </w:rPr>
+        <w:t>indicies</w:t>
+      </w:r>
+      <w:proofErr w:type="spellEnd"/>
+      <w:r>
+        <w:rPr>
+          <w:rFonts w:ascii="Times New Roman" w:eastAsia="Times New Roman" w:hAnsi="Times New Roman" w:cs="Times New Roman"/>
+          <w:lang w:val="en-US"/>
+        </w:rPr>
+        <w:t xml:space="preserve"> backwards</w:t>
+      </w:r>
+    </w:p>
+    <w:p>
+      <w:pPr>
+        <w:rPr>
+          <w:rFonts w:ascii="Times New Roman" w:eastAsia="Times New Roman" w:hAnsi="Times New Roman" w:cs="Times New Roman"/>
+          <w:lang w:val="en-US"/>
+        </w:rPr>
+      </w:pPr>
+      <w:r>
+        <w:rPr>
+          <w:rFonts w:ascii="Times New Roman" w:eastAsia="Times New Roman" w:hAnsi="Times New Roman" w:cs="Times New Roman"/>
+          <w:lang w:val="en-US"/>
+        </w:rPr>
+        <w:t>places[</w:t>
+      </w:r>
+      <w:proofErr w:type="spellStart"/>
+      <w:proofErr w:type="gramStart"/>
+      <w:r>
+        <w:rPr>
+          <w:rFonts w:ascii="Times New Roman" w:eastAsia="Times New Roman" w:hAnsi="Times New Roman" w:cs="Times New Roman"/>
+          <w:lang w:val="en-US"/>
+        </w:rPr>
+        <w:t>places.index</w:t>
+      </w:r>
+      <w:proofErr w:type="spellEnd"/>
+      <w:proofErr w:type="gramEnd"/>
+      <w:r>
+        <w:rPr>
+          <w:rFonts w:ascii="Times New Roman" w:eastAsia="Times New Roman" w:hAnsi="Times New Roman" w:cs="Times New Roman"/>
+          <w:lang w:val="en-US"/>
+        </w:rPr>
+        <w:t>('Delhi')]="Muscat"</w:t>
+      </w:r>
+    </w:p>
+    <w:p>
+      <w:pPr>
+        <w:rPr>
+          <w:rFonts w:ascii="Times New Roman" w:eastAsia="Times New Roman" w:hAnsi="Times New Roman" w:cs="Times New Roman"/>
+          <w:lang w:val="en-US"/>
+        </w:rPr>
+      </w:pPr>
+      <w:r>
+        <w:rPr>
+          <w:rFonts w:ascii="Times New Roman" w:eastAsia="Times New Roman" w:hAnsi="Times New Roman" w:cs="Times New Roman"/>
+          <w:lang w:val="en-US"/>
+        </w:rPr>
+        <w:t>places[</w:t>
+      </w:r>
+      <w:proofErr w:type="spellStart"/>
+      <w:proofErr w:type="gramStart"/>
+      <w:r>
+        <w:rPr>
+          <w:rFonts w:ascii="Times New Roman" w:eastAsia="Times New Roman" w:hAnsi="Times New Roman" w:cs="Times New Roman"/>
+          <w:lang w:val="en-US"/>
+        </w:rPr>
+        <w:t>places.index</w:t>
+      </w:r>
+      <w:proofErr w:type="spellEnd"/>
+      <w:proofErr w:type="gramEnd"/>
+      <w:r>
+        <w:rPr>
+          <w:rFonts w:ascii="Times New Roman" w:eastAsia="Times New Roman" w:hAnsi="Times New Roman" w:cs="Times New Roman"/>
+          <w:lang w:val="en-US"/>
+        </w:rPr>
+        <w:t>('India')]="Oman"</w:t>
+      </w:r>
+    </w:p>
+    <w:p>
+      <w:pPr>
+        <w:rPr>
+          <w:rFonts w:ascii="Times New Roman" w:eastAsia="Times New Roman" w:hAnsi="Times New Roman" w:cs="Times New Roman"/>
+          <w:lang w:val="en-US"/>
+        </w:rPr>
+      </w:pPr>
+      <w:r>
+        <w:rPr>
+          <w:rFonts w:ascii="Times New Roman" w:eastAsia="Times New Roman" w:hAnsi="Times New Roman" w:cs="Times New Roman"/>
+          <w:lang w:val="en-US"/>
+        </w:rPr>
         <w:t>print(places)</w:t>
       </w:r>
     </w:p>
@@ -3002,6 +3645,7 @@
       <w:r>
         <w:rPr>
           <w:rFonts w:ascii="Times New Roman" w:eastAsia="Times New Roman" w:hAnsi="Times New Roman" w:cs="Times New Roman"/>
+          <w:noProof/>
           <w:lang w:val="en-US"/>
         </w:rPr>
         <w:drawing>
@@ -3156,8 +3800,20 @@
           <w:lang w:val="en-US"/>
         </w:rPr>
         <w:tab/>
-        <w:t xml:space="preserve">       [</w:t>
-      </w:r>
+        <w:t xml:space="preserve">    </w:t>
+      </w:r>
+      <w:proofErr w:type="gramStart"/>
+      <w:r>
+        <w:rPr>
+          <w:rFonts w:ascii="Times New Roman" w:hAnsi="Times New Roman" w:cs="Times New Roman"/>
+          <w:b/>
+          <w:bCs/>
+          <w:u w:val="single"/>
+          <w:lang w:val="en-US"/>
+        </w:rPr>
+        <w:t xml:space="preserve">   [</w:t>
+      </w:r>
+      <w:proofErr w:type="gramEnd"/>
       <w:r>
         <w:rPr>
           <w:rFonts w:ascii="Times New Roman" w:hAnsi="Times New Roman" w:cs="Times New Roman"/>
@@ -3228,7 +3884,103 @@
           <w:rFonts w:ascii="Times New Roman" w:hAnsi="Times New Roman" w:cs="Times New Roman"/>
           <w:bCs/>
         </w:rPr>
-        <w:t xml:space="preserve">    nameList = ["Abdulla mhd zayed", "rashid asif", "john elton rowan smith", "Ali Rami"] </w:t>
+        <w:t xml:space="preserve">    </w:t>
+      </w:r>
+      <w:proofErr w:type="spellStart"/>
+      <w:r>
+        <w:rPr>
+          <w:rFonts w:ascii="Times New Roman" w:hAnsi="Times New Roman" w:cs="Times New Roman"/>
+          <w:bCs/>
+        </w:rPr>
+        <w:t>nameList</w:t>
+      </w:r>
+      <w:proofErr w:type="spellEnd"/>
+      <w:r>
+        <w:rPr>
+          <w:rFonts w:ascii="Times New Roman" w:hAnsi="Times New Roman" w:cs="Times New Roman"/>
+          <w:bCs/>
+        </w:rPr>
+        <w:t xml:space="preserve"> = ["Abdulla </w:t>
+      </w:r>
+      <w:proofErr w:type="spellStart"/>
+      <w:r>
+        <w:rPr>
+          <w:rFonts w:ascii="Times New Roman" w:hAnsi="Times New Roman" w:cs="Times New Roman"/>
+          <w:bCs/>
+        </w:rPr>
+        <w:t>mhd</w:t>
+      </w:r>
+      <w:proofErr w:type="spellEnd"/>
+      <w:r>
+        <w:rPr>
+          <w:rFonts w:ascii="Times New Roman" w:hAnsi="Times New Roman" w:cs="Times New Roman"/>
+          <w:bCs/>
+        </w:rPr>
+        <w:t xml:space="preserve"> </w:t>
+      </w:r>
+      <w:proofErr w:type="spellStart"/>
+      <w:r>
+        <w:rPr>
+          <w:rFonts w:ascii="Times New Roman" w:hAnsi="Times New Roman" w:cs="Times New Roman"/>
+          <w:bCs/>
+        </w:rPr>
+        <w:t>zayed</w:t>
+      </w:r>
+      <w:proofErr w:type="spellEnd"/>
+      <w:r>
+        <w:rPr>
+          <w:rFonts w:ascii="Times New Roman" w:hAnsi="Times New Roman" w:cs="Times New Roman"/>
+          <w:bCs/>
+        </w:rPr>
+        <w:t>", "</w:t>
+      </w:r>
+      <w:proofErr w:type="spellStart"/>
+      <w:r>
+        <w:rPr>
+          <w:rFonts w:ascii="Times New Roman" w:hAnsi="Times New Roman" w:cs="Times New Roman"/>
+          <w:bCs/>
+        </w:rPr>
+        <w:t>rashid</w:t>
+      </w:r>
+      <w:proofErr w:type="spellEnd"/>
+      <w:r>
+        <w:rPr>
+          <w:rFonts w:ascii="Times New Roman" w:hAnsi="Times New Roman" w:cs="Times New Roman"/>
+          <w:bCs/>
+        </w:rPr>
+        <w:t xml:space="preserve"> </w:t>
+      </w:r>
+      <w:proofErr w:type="spellStart"/>
+      <w:r>
+        <w:rPr>
+          <w:rFonts w:ascii="Times New Roman" w:hAnsi="Times New Roman" w:cs="Times New Roman"/>
+          <w:bCs/>
+        </w:rPr>
+        <w:t>asif</w:t>
+      </w:r>
+      <w:proofErr w:type="spellEnd"/>
+      <w:r>
+        <w:rPr>
+          <w:rFonts w:ascii="Times New Roman" w:hAnsi="Times New Roman" w:cs="Times New Roman"/>
+          <w:bCs/>
+        </w:rPr>
+        <w:t xml:space="preserve">", "john </w:t>
+      </w:r>
+      <w:proofErr w:type="spellStart"/>
+      <w:r>
+        <w:rPr>
+          <w:rFonts w:ascii="Times New Roman" w:hAnsi="Times New Roman" w:cs="Times New Roman"/>
+          <w:bCs/>
+        </w:rPr>
+        <w:t>elton</w:t>
+      </w:r>
+      <w:proofErr w:type="spellEnd"/>
+      <w:r>
+        <w:rPr>
+          <w:rFonts w:ascii="Times New Roman" w:hAnsi="Times New Roman" w:cs="Times New Roman"/>
+          <w:bCs/>
+        </w:rPr>
+        <w:t xml:space="preserve"> rowan smith", "Ali Rami"] </w:t>
       </w:r>
     </w:p>
     <w:p>
@@ -3285,7 +4037,23 @@
           <w:rFonts w:ascii="Times New Roman" w:hAnsi="Times New Roman" w:cs="Times New Roman"/>
           <w:bCs/>
         </w:rPr>
-        <w:t>Given a string, such as "Welcome to UAE. uae is awesome, right?", find all occurrences of "UAE" in that string (ignoring case).</w:t>
+        <w:t xml:space="preserve">Given a string, such as "Welcome to UAE. </w:t>
+      </w:r>
+      <w:proofErr w:type="spellStart"/>
+      <w:r>
+        <w:rPr>
+          <w:rFonts w:ascii="Times New Roman" w:hAnsi="Times New Roman" w:cs="Times New Roman"/>
+          <w:bCs/>
+        </w:rPr>
+        <w:t>uae</w:t>
+      </w:r>
+      <w:proofErr w:type="spellEnd"/>
+      <w:r>
+        <w:rPr>
+          <w:rFonts w:ascii="Times New Roman" w:hAnsi="Times New Roman" w:cs="Times New Roman"/>
+          <w:bCs/>
+        </w:rPr>
+        <w:t xml:space="preserve"> is awesome, right?", find all occurrences of "UAE" in that string (ignoring case).</w:t>
       </w:r>
     </w:p>
     <w:p>
@@ -3326,7 +4094,23 @@
           <w:rFonts w:ascii="Times New Roman" w:hAnsi="Times New Roman" w:cs="Times New Roman"/>
           <w:bCs/>
         </w:rPr>
-        <w:t>#part a</w:t>
+        <w:t>#</w:t>
+      </w:r>
+      <w:proofErr w:type="gramStart"/>
+      <w:r>
+        <w:rPr>
+          <w:rFonts w:ascii="Times New Roman" w:hAnsi="Times New Roman" w:cs="Times New Roman"/>
+          <w:bCs/>
+        </w:rPr>
+        <w:t>part</w:t>
+      </w:r>
+      <w:proofErr w:type="gramEnd"/>
+      <w:r>
+        <w:rPr>
+          <w:rFonts w:ascii="Times New Roman" w:hAnsi="Times New Roman" w:cs="Times New Roman"/>
+          <w:bCs/>
+        </w:rPr>
+        <w:t xml:space="preserve"> a</w:t>
       </w:r>
     </w:p>
     <w:p>
@@ -3337,12 +4121,110 @@
           <w:bCs/>
         </w:rPr>
       </w:pPr>
-      <w:r>
-        <w:rPr>
-          <w:rFonts w:ascii="Times New Roman" w:hAnsi="Times New Roman" w:cs="Times New Roman"/>
-          <w:bCs/>
-        </w:rPr>
-        <w:t xml:space="preserve">nameList=["Abdulla mhd zayed", "rashid asif", "john elton rowan smith", "Ali Rami"] </w:t>
+      <w:proofErr w:type="spellStart"/>
+      <w:r>
+        <w:rPr>
+          <w:rFonts w:ascii="Times New Roman" w:hAnsi="Times New Roman" w:cs="Times New Roman"/>
+          <w:bCs/>
+        </w:rPr>
+        <w:t>nameList</w:t>
+      </w:r>
+      <w:proofErr w:type="spellEnd"/>
+      <w:proofErr w:type="gramStart"/>
+      <w:r>
+        <w:rPr>
+          <w:rFonts w:ascii="Times New Roman" w:hAnsi="Times New Roman" w:cs="Times New Roman"/>
+          <w:bCs/>
+        </w:rPr>
+        <w:t>=[</w:t>
+      </w:r>
+      <w:proofErr w:type="gramEnd"/>
+      <w:r>
+        <w:rPr>
+          <w:rFonts w:ascii="Times New Roman" w:hAnsi="Times New Roman" w:cs="Times New Roman"/>
+          <w:bCs/>
+        </w:rPr>
+        <w:t xml:space="preserve">"Abdulla </w:t>
+      </w:r>
+      <w:proofErr w:type="spellStart"/>
+      <w:r>
+        <w:rPr>
+          <w:rFonts w:ascii="Times New Roman" w:hAnsi="Times New Roman" w:cs="Times New Roman"/>
+          <w:bCs/>
+        </w:rPr>
+        <w:t>mhd</w:t>
+      </w:r>
+      <w:proofErr w:type="spellEnd"/>
+      <w:r>
+        <w:rPr>
+          <w:rFonts w:ascii="Times New Roman" w:hAnsi="Times New Roman" w:cs="Times New Roman"/>
+          <w:bCs/>
+        </w:rPr>
+        <w:t xml:space="preserve"> </w:t>
+      </w:r>
+      <w:proofErr w:type="spellStart"/>
+      <w:r>
+        <w:rPr>
+          <w:rFonts w:ascii="Times New Roman" w:hAnsi="Times New Roman" w:cs="Times New Roman"/>
+          <w:bCs/>
+        </w:rPr>
+        <w:t>zayed</w:t>
+      </w:r>
+      <w:proofErr w:type="spellEnd"/>
+      <w:r>
+        <w:rPr>
+          <w:rFonts w:ascii="Times New Roman" w:hAnsi="Times New Roman" w:cs="Times New Roman"/>
+          <w:bCs/>
+        </w:rPr>
+        <w:t>", "</w:t>
+      </w:r>
+      <w:proofErr w:type="spellStart"/>
+      <w:r>
+        <w:rPr>
+          <w:rFonts w:ascii="Times New Roman" w:hAnsi="Times New Roman" w:cs="Times New Roman"/>
+          <w:bCs/>
+        </w:rPr>
+        <w:t>rashid</w:t>
+      </w:r>
+      <w:proofErr w:type="spellEnd"/>
+      <w:r>
+        <w:rPr>
+          <w:rFonts w:ascii="Times New Roman" w:hAnsi="Times New Roman" w:cs="Times New Roman"/>
+          <w:bCs/>
+        </w:rPr>
+        <w:t xml:space="preserve"> </w:t>
+      </w:r>
+      <w:proofErr w:type="spellStart"/>
+      <w:r>
+        <w:rPr>
+          <w:rFonts w:ascii="Times New Roman" w:hAnsi="Times New Roman" w:cs="Times New Roman"/>
+          <w:bCs/>
+        </w:rPr>
+        <w:t>asif</w:t>
+      </w:r>
+      <w:proofErr w:type="spellEnd"/>
+      <w:r>
+        <w:rPr>
+          <w:rFonts w:ascii="Times New Roman" w:hAnsi="Times New Roman" w:cs="Times New Roman"/>
+          <w:bCs/>
+        </w:rPr>
+        <w:t xml:space="preserve">", "john </w:t>
+      </w:r>
+      <w:proofErr w:type="spellStart"/>
+      <w:r>
+        <w:rPr>
+          <w:rFonts w:ascii="Times New Roman" w:hAnsi="Times New Roman" w:cs="Times New Roman"/>
+          <w:bCs/>
+        </w:rPr>
+        <w:t>elton</w:t>
+      </w:r>
+      <w:proofErr w:type="spellEnd"/>
+      <w:r>
+        <w:rPr>
+          <w:rFonts w:ascii="Times New Roman" w:hAnsi="Times New Roman" w:cs="Times New Roman"/>
+          <w:bCs/>
+        </w:rPr>
+        <w:t xml:space="preserve"> rowan smith", "Ali Rami"] </w:t>
       </w:r>
     </w:p>
     <w:p>
@@ -3367,7 +4249,39 @@
           <w:rFonts w:ascii="Times New Roman" w:hAnsi="Times New Roman" w:cs="Times New Roman"/>
           <w:bCs/>
         </w:rPr>
-        <w:t>for fullName in nameList:</w:t>
+        <w:t xml:space="preserve">for </w:t>
+      </w:r>
+      <w:proofErr w:type="spellStart"/>
+      <w:r>
+        <w:rPr>
+          <w:rFonts w:ascii="Times New Roman" w:hAnsi="Times New Roman" w:cs="Times New Roman"/>
+          <w:bCs/>
+        </w:rPr>
+        <w:t>fullName</w:t>
+      </w:r>
+      <w:proofErr w:type="spellEnd"/>
+      <w:r>
+        <w:rPr>
+          <w:rFonts w:ascii="Times New Roman" w:hAnsi="Times New Roman" w:cs="Times New Roman"/>
+          <w:bCs/>
+        </w:rPr>
+        <w:t xml:space="preserve"> in </w:t>
+      </w:r>
+      <w:proofErr w:type="spellStart"/>
+      <w:r>
+        <w:rPr>
+          <w:rFonts w:ascii="Times New Roman" w:hAnsi="Times New Roman" w:cs="Times New Roman"/>
+          <w:bCs/>
+        </w:rPr>
+        <w:t>nameList</w:t>
+      </w:r>
+      <w:proofErr w:type="spellEnd"/>
+      <w:r>
+        <w:rPr>
+          <w:rFonts w:ascii="Times New Roman" w:hAnsi="Times New Roman" w:cs="Times New Roman"/>
+          <w:bCs/>
+        </w:rPr>
+        <w:t>:</w:t>
       </w:r>
     </w:p>
     <w:p>
@@ -3384,14 +4298,47 @@
           <w:bCs/>
         </w:rPr>
         <w:tab/>
+      </w:r>
+      <w:proofErr w:type="gramStart"/>
+      <w:r>
+        <w:rPr>
+          <w:rFonts w:ascii="Times New Roman" w:hAnsi="Times New Roman" w:cs="Times New Roman"/>
+          <w:bCs/>
+        </w:rPr>
         <w:t>print(</w:t>
       </w:r>
-      <w:r>
-        <w:rPr>
-          <w:rFonts w:ascii="Times New Roman" w:hAnsi="Times New Roman" w:cs="Times New Roman"/>
-          <w:bCs/>
-        </w:rPr>
-        <w:t>fullName.split()[0][0].upper()+ fullName.split()[-1][0].upper()</w:t>
+      <w:proofErr w:type="spellStart"/>
+      <w:proofErr w:type="gramEnd"/>
+      <w:r>
+        <w:rPr>
+          <w:rFonts w:ascii="Times New Roman" w:hAnsi="Times New Roman" w:cs="Times New Roman"/>
+          <w:bCs/>
+        </w:rPr>
+        <w:t>fullName.split</w:t>
+      </w:r>
+      <w:proofErr w:type="spellEnd"/>
+      <w:r>
+        <w:rPr>
+          <w:rFonts w:ascii="Times New Roman" w:hAnsi="Times New Roman" w:cs="Times New Roman"/>
+          <w:bCs/>
+        </w:rPr>
+        <w:t xml:space="preserve">()[0][0].upper()+ </w:t>
+      </w:r>
+      <w:proofErr w:type="spellStart"/>
+      <w:r>
+        <w:rPr>
+          <w:rFonts w:ascii="Times New Roman" w:hAnsi="Times New Roman" w:cs="Times New Roman"/>
+          <w:bCs/>
+        </w:rPr>
+        <w:t>fullName.split</w:t>
+      </w:r>
+      <w:proofErr w:type="spellEnd"/>
+      <w:r>
+        <w:rPr>
+          <w:rFonts w:ascii="Times New Roman" w:hAnsi="Times New Roman" w:cs="Times New Roman"/>
+          <w:bCs/>
+        </w:rPr>
+        <w:t>()[-1][0].upper()</w:t>
       </w:r>
       <w:r>
         <w:rPr>
@@ -3437,12 +4384,21 @@
           <w:bCs/>
         </w:rPr>
       </w:pPr>
-      <w:r>
-        <w:rPr>
-          <w:rFonts w:ascii="Times New Roman" w:hAnsi="Times New Roman" w:cs="Times New Roman"/>
-          <w:bCs/>
-        </w:rPr>
-        <w:t>print()</w:t>
+      <w:proofErr w:type="gramStart"/>
+      <w:r>
+        <w:rPr>
+          <w:rFonts w:ascii="Times New Roman" w:hAnsi="Times New Roman" w:cs="Times New Roman"/>
+          <w:bCs/>
+        </w:rPr>
+        <w:t>print(</w:t>
+      </w:r>
+      <w:proofErr w:type="gramEnd"/>
+      <w:r>
+        <w:rPr>
+          <w:rFonts w:ascii="Times New Roman" w:hAnsi="Times New Roman" w:cs="Times New Roman"/>
+          <w:bCs/>
+        </w:rPr>
+        <w:t>)</w:t>
       </w:r>
     </w:p>
     <w:p>
@@ -3458,7 +4414,23 @@
           <w:rFonts w:ascii="Times New Roman" w:hAnsi="Times New Roman" w:cs="Times New Roman"/>
           <w:bCs/>
         </w:rPr>
-        <w:t>#part b</w:t>
+        <w:t>#</w:t>
+      </w:r>
+      <w:proofErr w:type="gramStart"/>
+      <w:r>
+        <w:rPr>
+          <w:rFonts w:ascii="Times New Roman" w:hAnsi="Times New Roman" w:cs="Times New Roman"/>
+          <w:bCs/>
+        </w:rPr>
+        <w:t>part</w:t>
+      </w:r>
+      <w:proofErr w:type="gramEnd"/>
+      <w:r>
+        <w:rPr>
+          <w:rFonts w:ascii="Times New Roman" w:hAnsi="Times New Roman" w:cs="Times New Roman"/>
+          <w:bCs/>
+        </w:rPr>
+        <w:t xml:space="preserve"> b</w:t>
       </w:r>
     </w:p>
     <w:p>
@@ -3474,7 +4446,23 @@
           <w:rFonts w:ascii="Times New Roman" w:hAnsi="Times New Roman" w:cs="Times New Roman"/>
           <w:bCs/>
         </w:rPr>
-        <w:t>s="Welcome to UAE. uae is awesome, right?"</w:t>
+        <w:t xml:space="preserve">s="Welcome to UAE. </w:t>
+      </w:r>
+      <w:proofErr w:type="spellStart"/>
+      <w:r>
+        <w:rPr>
+          <w:rFonts w:ascii="Times New Roman" w:hAnsi="Times New Roman" w:cs="Times New Roman"/>
+          <w:bCs/>
+        </w:rPr>
+        <w:t>uae</w:t>
+      </w:r>
+      <w:proofErr w:type="spellEnd"/>
+      <w:r>
+        <w:rPr>
+          <w:rFonts w:ascii="Times New Roman" w:hAnsi="Times New Roman" w:cs="Times New Roman"/>
+          <w:bCs/>
+        </w:rPr>
+        <w:t xml:space="preserve"> is awesome, right?"</w:t>
       </w:r>
     </w:p>
     <w:p>
@@ -3499,7 +4487,41 @@
           <w:rFonts w:ascii="Times New Roman" w:hAnsi="Times New Roman" w:cs="Times New Roman"/>
           <w:bCs/>
         </w:rPr>
-        <w:t>print(s.lower().count('uae')) #.lower to ignore the case</w:t>
+        <w:t>print(</w:t>
+      </w:r>
+      <w:proofErr w:type="spellStart"/>
+      <w:proofErr w:type="gramStart"/>
+      <w:r>
+        <w:rPr>
+          <w:rFonts w:ascii="Times New Roman" w:hAnsi="Times New Roman" w:cs="Times New Roman"/>
+          <w:bCs/>
+        </w:rPr>
+        <w:t>s.lower</w:t>
+      </w:r>
+      <w:proofErr w:type="spellEnd"/>
+      <w:proofErr w:type="gramEnd"/>
+      <w:r>
+        <w:rPr>
+          <w:rFonts w:ascii="Times New Roman" w:hAnsi="Times New Roman" w:cs="Times New Roman"/>
+          <w:bCs/>
+        </w:rPr>
+        <w:t>().count('</w:t>
+      </w:r>
+      <w:proofErr w:type="spellStart"/>
+      <w:r>
+        <w:rPr>
+          <w:rFonts w:ascii="Times New Roman" w:hAnsi="Times New Roman" w:cs="Times New Roman"/>
+          <w:bCs/>
+        </w:rPr>
+        <w:t>uae</w:t>
+      </w:r>
+      <w:proofErr w:type="spellEnd"/>
+      <w:r>
+        <w:rPr>
+          <w:rFonts w:ascii="Times New Roman" w:hAnsi="Times New Roman" w:cs="Times New Roman"/>
+          <w:bCs/>
+        </w:rPr>
+        <w:t>')) #.lower to ignore the case</w:t>
       </w:r>
     </w:p>
     <w:p>
@@ -3539,6 +4561,7 @@
         <w:rPr>
           <w:rFonts w:ascii="Times New Roman" w:hAnsi="Times New Roman" w:cs="Times New Roman"/>
           <w:bCs/>
+          <w:noProof/>
         </w:rPr>
         <w:drawing>
           <wp:inline distT="0" distB="0" distL="0" distR="0" wp14:anchorId="2CB9EB00" wp14:editId="73792774">
@@ -3665,8 +4688,20 @@
           <w:lang w:val="en-US"/>
         </w:rPr>
         <w:tab/>
-        <w:t xml:space="preserve">       [</w:t>
-      </w:r>
+        <w:t xml:space="preserve">    </w:t>
+      </w:r>
+      <w:proofErr w:type="gramStart"/>
+      <w:r>
+        <w:rPr>
+          <w:rFonts w:ascii="Times New Roman" w:hAnsi="Times New Roman" w:cs="Times New Roman"/>
+          <w:b/>
+          <w:bCs/>
+          <w:u w:val="single"/>
+          <w:lang w:val="en-US"/>
+        </w:rPr>
+        <w:t xml:space="preserve">   [</w:t>
+      </w:r>
+      <w:proofErr w:type="gramEnd"/>
       <w:r>
         <w:rPr>
           <w:rFonts w:ascii="Times New Roman" w:hAnsi="Times New Roman" w:cs="Times New Roman"/>
@@ -3790,7 +4825,23 @@
           <w:rFonts w:ascii="Times New Roman" w:hAnsi="Times New Roman" w:cs="Times New Roman"/>
           <w:bCs/>
         </w:rPr>
-        <w:t>def addUnderScores(x):</w:t>
+        <w:t xml:space="preserve">def </w:t>
+      </w:r>
+      <w:proofErr w:type="spellStart"/>
+      <w:r>
+        <w:rPr>
+          <w:rFonts w:ascii="Times New Roman" w:hAnsi="Times New Roman" w:cs="Times New Roman"/>
+          <w:bCs/>
+        </w:rPr>
+        <w:t>addUnderScores</w:t>
+      </w:r>
+      <w:proofErr w:type="spellEnd"/>
+      <w:r>
+        <w:rPr>
+          <w:rFonts w:ascii="Times New Roman" w:hAnsi="Times New Roman" w:cs="Times New Roman"/>
+          <w:bCs/>
+        </w:rPr>
+        <w:t>(x):</w:t>
       </w:r>
     </w:p>
     <w:p>
@@ -3822,7 +4873,39 @@
           <w:rFonts w:ascii="Times New Roman" w:hAnsi="Times New Roman" w:cs="Times New Roman"/>
           <w:bCs/>
         </w:rPr>
-        <w:t xml:space="preserve">    ans=list()</w:t>
+        <w:t xml:space="preserve">    </w:t>
+      </w:r>
+      <w:proofErr w:type="spellStart"/>
+      <w:r>
+        <w:rPr>
+          <w:rFonts w:ascii="Times New Roman" w:hAnsi="Times New Roman" w:cs="Times New Roman"/>
+          <w:bCs/>
+        </w:rPr>
+        <w:t>ans</w:t>
+      </w:r>
+      <w:proofErr w:type="spellEnd"/>
+      <w:r>
+        <w:rPr>
+          <w:rFonts w:ascii="Times New Roman" w:hAnsi="Times New Roman" w:cs="Times New Roman"/>
+          <w:bCs/>
+        </w:rPr>
+        <w:t>=</w:t>
+      </w:r>
+      <w:proofErr w:type="gramStart"/>
+      <w:r>
+        <w:rPr>
+          <w:rFonts w:ascii="Times New Roman" w:hAnsi="Times New Roman" w:cs="Times New Roman"/>
+          <w:bCs/>
+        </w:rPr>
+        <w:t>list(</w:t>
+      </w:r>
+      <w:proofErr w:type="gramEnd"/>
+      <w:r>
+        <w:rPr>
+          <w:rFonts w:ascii="Times New Roman" w:hAnsi="Times New Roman" w:cs="Times New Roman"/>
+          <w:bCs/>
+        </w:rPr>
+        <w:t>)</w:t>
       </w:r>
     </w:p>
     <w:p>
@@ -3854,7 +4937,25 @@
           <w:rFonts w:ascii="Times New Roman" w:hAnsi="Times New Roman" w:cs="Times New Roman"/>
           <w:bCs/>
         </w:rPr>
-        <w:t xml:space="preserve">        ans.append(x[-3:])</w:t>
+        <w:t xml:space="preserve">        </w:t>
+      </w:r>
+      <w:proofErr w:type="spellStart"/>
+      <w:proofErr w:type="gramStart"/>
+      <w:r>
+        <w:rPr>
+          <w:rFonts w:ascii="Times New Roman" w:hAnsi="Times New Roman" w:cs="Times New Roman"/>
+          <w:bCs/>
+        </w:rPr>
+        <w:t>ans.append</w:t>
+      </w:r>
+      <w:proofErr w:type="spellEnd"/>
+      <w:proofErr w:type="gramEnd"/>
+      <w:r>
+        <w:rPr>
+          <w:rFonts w:ascii="Times New Roman" w:hAnsi="Times New Roman" w:cs="Times New Roman"/>
+          <w:bCs/>
+        </w:rPr>
+        <w:t>(x[-3:])</w:t>
       </w:r>
     </w:p>
     <w:p>
@@ -3870,7 +4971,23 @@
           <w:rFonts w:ascii="Times New Roman" w:hAnsi="Times New Roman" w:cs="Times New Roman"/>
           <w:bCs/>
         </w:rPr>
-        <w:t xml:space="preserve">        x = x[:-3]</w:t>
+        <w:t xml:space="preserve">        x = </w:t>
+      </w:r>
+      <w:proofErr w:type="gramStart"/>
+      <w:r>
+        <w:rPr>
+          <w:rFonts w:ascii="Times New Roman" w:hAnsi="Times New Roman" w:cs="Times New Roman"/>
+          <w:bCs/>
+        </w:rPr>
+        <w:t>x[</w:t>
+      </w:r>
+      <w:proofErr w:type="gramEnd"/>
+      <w:r>
+        <w:rPr>
+          <w:rFonts w:ascii="Times New Roman" w:hAnsi="Times New Roman" w:cs="Times New Roman"/>
+          <w:bCs/>
+        </w:rPr>
+        <w:t>:-3]</w:t>
       </w:r>
     </w:p>
     <w:p>
@@ -3886,7 +5003,39 @@
           <w:rFonts w:ascii="Times New Roman" w:hAnsi="Times New Roman" w:cs="Times New Roman"/>
           <w:bCs/>
         </w:rPr>
-        <w:t xml:space="preserve">    return ('_'.join(ans[::-1]))</w:t>
+        <w:t xml:space="preserve">    return ('_</w:t>
+      </w:r>
+      <w:proofErr w:type="gramStart"/>
+      <w:r>
+        <w:rPr>
+          <w:rFonts w:ascii="Times New Roman" w:hAnsi="Times New Roman" w:cs="Times New Roman"/>
+          <w:bCs/>
+        </w:rPr>
+        <w:t>'.join</w:t>
+      </w:r>
+      <w:proofErr w:type="gramEnd"/>
+      <w:r>
+        <w:rPr>
+          <w:rFonts w:ascii="Times New Roman" w:hAnsi="Times New Roman" w:cs="Times New Roman"/>
+          <w:bCs/>
+        </w:rPr>
+        <w:t>(</w:t>
+      </w:r>
+      <w:proofErr w:type="spellStart"/>
+      <w:r>
+        <w:rPr>
+          <w:rFonts w:ascii="Times New Roman" w:hAnsi="Times New Roman" w:cs="Times New Roman"/>
+          <w:bCs/>
+        </w:rPr>
+        <w:t>ans</w:t>
+      </w:r>
+      <w:proofErr w:type="spellEnd"/>
+      <w:r>
+        <w:rPr>
+          <w:rFonts w:ascii="Times New Roman" w:hAnsi="Times New Roman" w:cs="Times New Roman"/>
+          <w:bCs/>
+        </w:rPr>
+        <w:t>[::-1]))</w:t>
       </w:r>
     </w:p>
     <w:p>
@@ -3911,7 +5060,32 @@
           <w:rFonts w:ascii="Times New Roman" w:hAnsi="Times New Roman" w:cs="Times New Roman"/>
           <w:bCs/>
         </w:rPr>
-        <w:t>print(addUnderScores(3141592653589793))</w:t>
+        <w:t>print(</w:t>
+      </w:r>
+      <w:proofErr w:type="spellStart"/>
+      <w:proofErr w:type="gramStart"/>
+      <w:r>
+        <w:rPr>
+          <w:rFonts w:ascii="Times New Roman" w:hAnsi="Times New Roman" w:cs="Times New Roman"/>
+          <w:bCs/>
+        </w:rPr>
+        <w:t>addUnderScores</w:t>
+      </w:r>
+      <w:proofErr w:type="spellEnd"/>
+      <w:r>
+        <w:rPr>
+          <w:rFonts w:ascii="Times New Roman" w:hAnsi="Times New Roman" w:cs="Times New Roman"/>
+          <w:bCs/>
+        </w:rPr>
+        <w:t>(</w:t>
+      </w:r>
+      <w:proofErr w:type="gramEnd"/>
+      <w:r>
+        <w:rPr>
+          <w:rFonts w:ascii="Times New Roman" w:hAnsi="Times New Roman" w:cs="Times New Roman"/>
+          <w:bCs/>
+        </w:rPr>
+        <w:t>3141592653589793))</w:t>
       </w:r>
     </w:p>
     <w:p>
@@ -3991,7 +5165,39 @@
           <w:bCs/>
         </w:rPr>
         <w:lastRenderedPageBreak/>
-        <w:t xml:space="preserve">   UAE:  phoneNumber = 971506455734, phoneFormat = "3+2+3+4"</w:t>
+        <w:t xml:space="preserve">   UAE:  </w:t>
+      </w:r>
+      <w:proofErr w:type="spellStart"/>
+      <w:r>
+        <w:rPr>
+          <w:rFonts w:ascii="Times New Roman" w:hAnsi="Times New Roman" w:cs="Times New Roman"/>
+          <w:bCs/>
+        </w:rPr>
+        <w:t>phoneNumber</w:t>
+      </w:r>
+      <w:proofErr w:type="spellEnd"/>
+      <w:r>
+        <w:rPr>
+          <w:rFonts w:ascii="Times New Roman" w:hAnsi="Times New Roman" w:cs="Times New Roman"/>
+          <w:bCs/>
+        </w:rPr>
+        <w:t xml:space="preserve"> = 971506455734, </w:t>
+      </w:r>
+      <w:proofErr w:type="spellStart"/>
+      <w:r>
+        <w:rPr>
+          <w:rFonts w:ascii="Times New Roman" w:hAnsi="Times New Roman" w:cs="Times New Roman"/>
+          <w:bCs/>
+        </w:rPr>
+        <w:t>phoneFormat</w:t>
+      </w:r>
+      <w:proofErr w:type="spellEnd"/>
+      <w:r>
+        <w:rPr>
+          <w:rFonts w:ascii="Times New Roman" w:hAnsi="Times New Roman" w:cs="Times New Roman"/>
+          <w:bCs/>
+        </w:rPr>
+        <w:t xml:space="preserve"> = "3+2+3+4"</w:t>
       </w:r>
     </w:p>
     <w:p>
@@ -4025,7 +5231,39 @@
           <w:rFonts w:ascii="Times New Roman" w:hAnsi="Times New Roman" w:cs="Times New Roman"/>
           <w:bCs/>
         </w:rPr>
-        <w:t>France:  phoneNumber = 33109758351, phoneFormat = "2+1+2+2+2+2"</w:t>
+        <w:t xml:space="preserve">France:  </w:t>
+      </w:r>
+      <w:proofErr w:type="spellStart"/>
+      <w:r>
+        <w:rPr>
+          <w:rFonts w:ascii="Times New Roman" w:hAnsi="Times New Roman" w:cs="Times New Roman"/>
+          <w:bCs/>
+        </w:rPr>
+        <w:t>phoneNumber</w:t>
+      </w:r>
+      <w:proofErr w:type="spellEnd"/>
+      <w:r>
+        <w:rPr>
+          <w:rFonts w:ascii="Times New Roman" w:hAnsi="Times New Roman" w:cs="Times New Roman"/>
+          <w:bCs/>
+        </w:rPr>
+        <w:t xml:space="preserve"> = 33109758351, </w:t>
+      </w:r>
+      <w:proofErr w:type="spellStart"/>
+      <w:r>
+        <w:rPr>
+          <w:rFonts w:ascii="Times New Roman" w:hAnsi="Times New Roman" w:cs="Times New Roman"/>
+          <w:bCs/>
+        </w:rPr>
+        <w:t>phoneFormat</w:t>
+      </w:r>
+      <w:proofErr w:type="spellEnd"/>
+      <w:r>
+        <w:rPr>
+          <w:rFonts w:ascii="Times New Roman" w:hAnsi="Times New Roman" w:cs="Times New Roman"/>
+          <w:bCs/>
+        </w:rPr>
+        <w:t xml:space="preserve"> = "2+1+2+2+2+2"</w:t>
       </w:r>
     </w:p>
     <w:p>
@@ -4059,7 +5297,39 @@
           <w:rFonts w:ascii="Times New Roman" w:hAnsi="Times New Roman" w:cs="Times New Roman"/>
           <w:bCs/>
         </w:rPr>
-        <w:t xml:space="preserve">   India:  phoneNumber = 918966428361, phoneFormat = "2+3+7"</w:t>
+        <w:t xml:space="preserve">   India:  </w:t>
+      </w:r>
+      <w:proofErr w:type="spellStart"/>
+      <w:r>
+        <w:rPr>
+          <w:rFonts w:ascii="Times New Roman" w:hAnsi="Times New Roman" w:cs="Times New Roman"/>
+          <w:bCs/>
+        </w:rPr>
+        <w:t>phoneNumber</w:t>
+      </w:r>
+      <w:proofErr w:type="spellEnd"/>
+      <w:r>
+        <w:rPr>
+          <w:rFonts w:ascii="Times New Roman" w:hAnsi="Times New Roman" w:cs="Times New Roman"/>
+          <w:bCs/>
+        </w:rPr>
+        <w:t xml:space="preserve"> = 918966428361, </w:t>
+      </w:r>
+      <w:proofErr w:type="spellStart"/>
+      <w:r>
+        <w:rPr>
+          <w:rFonts w:ascii="Times New Roman" w:hAnsi="Times New Roman" w:cs="Times New Roman"/>
+          <w:bCs/>
+        </w:rPr>
+        <w:t>phoneFormat</w:t>
+      </w:r>
+      <w:proofErr w:type="spellEnd"/>
+      <w:r>
+        <w:rPr>
+          <w:rFonts w:ascii="Times New Roman" w:hAnsi="Times New Roman" w:cs="Times New Roman"/>
+          <w:bCs/>
+        </w:rPr>
+        <w:t xml:space="preserve"> = "2+3+7"</w:t>
       </w:r>
     </w:p>
     <w:p>
@@ -4149,27 +5419,70 @@
           <w:lang w:val="en-US"/>
         </w:rPr>
       </w:pPr>
-      <w:r>
-        <w:rPr>
-          <w:rFonts w:ascii="Times New Roman" w:hAnsi="Times New Roman" w:cs="Times New Roman"/>
-          <w:lang w:val="en-US"/>
-        </w:rPr>
-        <w:t>print('-'*95)</w:t>
-      </w:r>
-    </w:p>
-    <w:p>
-      <w:pPr>
-        <w:rPr>
-          <w:rFonts w:ascii="Times New Roman" w:hAnsi="Times New Roman" w:cs="Times New Roman"/>
-          <w:lang w:val="en-US"/>
-        </w:rPr>
-      </w:pPr>
-      <w:r>
-        <w:rPr>
-          <w:rFonts w:ascii="Times New Roman" w:hAnsi="Times New Roman" w:cs="Times New Roman"/>
-          <w:lang w:val="en-US"/>
-        </w:rPr>
-        <w:t>def splitNum(num,form):</w:t>
+      <w:proofErr w:type="gramStart"/>
+      <w:r>
+        <w:rPr>
+          <w:rFonts w:ascii="Times New Roman" w:hAnsi="Times New Roman" w:cs="Times New Roman"/>
+          <w:lang w:val="en-US"/>
+        </w:rPr>
+        <w:t>print(</w:t>
+      </w:r>
+      <w:proofErr w:type="gramEnd"/>
+      <w:r>
+        <w:rPr>
+          <w:rFonts w:ascii="Times New Roman" w:hAnsi="Times New Roman" w:cs="Times New Roman"/>
+          <w:lang w:val="en-US"/>
+        </w:rPr>
+        <w:t>'-'*95)</w:t>
+      </w:r>
+    </w:p>
+    <w:p>
+      <w:pPr>
+        <w:rPr>
+          <w:rFonts w:ascii="Times New Roman" w:hAnsi="Times New Roman" w:cs="Times New Roman"/>
+          <w:lang w:val="en-US"/>
+        </w:rPr>
+      </w:pPr>
+      <w:r>
+        <w:rPr>
+          <w:rFonts w:ascii="Times New Roman" w:hAnsi="Times New Roman" w:cs="Times New Roman"/>
+          <w:lang w:val="en-US"/>
+        </w:rPr>
+        <w:t xml:space="preserve">def </w:t>
+      </w:r>
+      <w:proofErr w:type="spellStart"/>
+      <w:r>
+        <w:rPr>
+          <w:rFonts w:ascii="Times New Roman" w:hAnsi="Times New Roman" w:cs="Times New Roman"/>
+          <w:lang w:val="en-US"/>
+        </w:rPr>
+        <w:t>splitNum</w:t>
+      </w:r>
+      <w:proofErr w:type="spellEnd"/>
+      <w:r>
+        <w:rPr>
+          <w:rFonts w:ascii="Times New Roman" w:hAnsi="Times New Roman" w:cs="Times New Roman"/>
+          <w:lang w:val="en-US"/>
+        </w:rPr>
+        <w:t>(</w:t>
+      </w:r>
+      <w:proofErr w:type="spellStart"/>
+      <w:proofErr w:type="gramStart"/>
+      <w:r>
+        <w:rPr>
+          <w:rFonts w:ascii="Times New Roman" w:hAnsi="Times New Roman" w:cs="Times New Roman"/>
+          <w:lang w:val="en-US"/>
+        </w:rPr>
+        <w:t>num,form</w:t>
+      </w:r>
+      <w:proofErr w:type="spellEnd"/>
+      <w:proofErr w:type="gramEnd"/>
+      <w:r>
+        <w:rPr>
+          <w:rFonts w:ascii="Times New Roman" w:hAnsi="Times New Roman" w:cs="Times New Roman"/>
+          <w:lang w:val="en-US"/>
+        </w:rPr>
+        <w:t>):</w:t>
       </w:r>
     </w:p>
     <w:p>
@@ -4199,158 +5512,383 @@
           <w:rFonts w:ascii="Times New Roman" w:hAnsi="Times New Roman" w:cs="Times New Roman"/>
           <w:lang w:val="en-US"/>
         </w:rPr>
-        <w:t xml:space="preserve">    arr=list(map(int,form.split('+')))</w:t>
-      </w:r>
-    </w:p>
-    <w:p>
-      <w:pPr>
-        <w:rPr>
-          <w:rFonts w:ascii="Times New Roman" w:hAnsi="Times New Roman" w:cs="Times New Roman"/>
-          <w:lang w:val="en-US"/>
-        </w:rPr>
-      </w:pPr>
-      <w:r>
-        <w:rPr>
-          <w:rFonts w:ascii="Times New Roman" w:hAnsi="Times New Roman" w:cs="Times New Roman"/>
-          <w:lang w:val="en-US"/>
-        </w:rPr>
-        <w:t xml:space="preserve">    ans=""</w:t>
-      </w:r>
-    </w:p>
-    <w:p>
-      <w:pPr>
-        <w:rPr>
-          <w:rFonts w:ascii="Times New Roman" w:hAnsi="Times New Roman" w:cs="Times New Roman"/>
-          <w:lang w:val="en-US"/>
-        </w:rPr>
-      </w:pPr>
-      <w:r>
-        <w:rPr>
-          <w:rFonts w:ascii="Times New Roman" w:hAnsi="Times New Roman" w:cs="Times New Roman"/>
-          <w:lang w:val="en-US"/>
-        </w:rPr>
-        <w:t xml:space="preserve">    currIndex=0</w:t>
-      </w:r>
-    </w:p>
-    <w:p>
-      <w:pPr>
-        <w:rPr>
-          <w:rFonts w:ascii="Times New Roman" w:hAnsi="Times New Roman" w:cs="Times New Roman"/>
-          <w:lang w:val="en-US"/>
-        </w:rPr>
-      </w:pPr>
-      <w:r>
-        <w:rPr>
-          <w:rFonts w:ascii="Times New Roman" w:hAnsi="Times New Roman" w:cs="Times New Roman"/>
-          <w:lang w:val="en-US"/>
-        </w:rPr>
-        <w:t xml:space="preserve">    for x in arr:</w:t>
-      </w:r>
-    </w:p>
-    <w:p>
-      <w:pPr>
-        <w:rPr>
-          <w:rFonts w:ascii="Times New Roman" w:hAnsi="Times New Roman" w:cs="Times New Roman"/>
-          <w:lang w:val="en-US"/>
-        </w:rPr>
-      </w:pPr>
-      <w:r>
-        <w:rPr>
-          <w:rFonts w:ascii="Times New Roman" w:hAnsi="Times New Roman" w:cs="Times New Roman"/>
-          <w:lang w:val="en-US"/>
-        </w:rPr>
-        <w:t xml:space="preserve">        ans+=num[currIndex:currIndex+x]+"-"</w:t>
-      </w:r>
-    </w:p>
-    <w:p>
-      <w:pPr>
-        <w:rPr>
-          <w:rFonts w:ascii="Times New Roman" w:hAnsi="Times New Roman" w:cs="Times New Roman"/>
-          <w:lang w:val="en-US"/>
-        </w:rPr>
-      </w:pPr>
-      <w:r>
-        <w:rPr>
-          <w:rFonts w:ascii="Times New Roman" w:hAnsi="Times New Roman" w:cs="Times New Roman"/>
-          <w:lang w:val="en-US"/>
-        </w:rPr>
-        <w:t xml:space="preserve">        currIndex+=x</w:t>
-      </w:r>
-    </w:p>
-    <w:p>
-      <w:pPr>
-        <w:rPr>
-          <w:rFonts w:ascii="Times New Roman" w:hAnsi="Times New Roman" w:cs="Times New Roman"/>
-          <w:lang w:val="en-US"/>
-        </w:rPr>
-      </w:pPr>
-      <w:r>
-        <w:rPr>
-          <w:rFonts w:ascii="Times New Roman" w:hAnsi="Times New Roman" w:cs="Times New Roman"/>
-          <w:lang w:val="en-US"/>
-        </w:rPr>
-        <w:t xml:space="preserve">    return ans[:-1]</w:t>
-      </w:r>
-    </w:p>
-    <w:p>
-      <w:pPr>
-        <w:rPr>
-          <w:rFonts w:ascii="Times New Roman" w:hAnsi="Times New Roman" w:cs="Times New Roman"/>
-          <w:lang w:val="en-US"/>
-        </w:rPr>
-      </w:pPr>
-    </w:p>
-    <w:p>
-      <w:pPr>
-        <w:rPr>
-          <w:rFonts w:ascii="Times New Roman" w:hAnsi="Times New Roman" w:cs="Times New Roman"/>
-          <w:lang w:val="en-US"/>
-        </w:rPr>
-      </w:pPr>
-    </w:p>
-    <w:p>
-      <w:pPr>
-        <w:rPr>
-          <w:rFonts w:ascii="Times New Roman" w:hAnsi="Times New Roman" w:cs="Times New Roman"/>
-          <w:lang w:val="en-US"/>
-        </w:rPr>
-      </w:pPr>
-      <w:r>
-        <w:rPr>
-          <w:rFonts w:ascii="Times New Roman" w:hAnsi="Times New Roman" w:cs="Times New Roman"/>
-          <w:lang w:val="en-US"/>
-        </w:rPr>
-        <w:t>print(splitNum(num = 971506455734, form = "3+2+3+4"))</w:t>
-      </w:r>
-    </w:p>
-    <w:p>
-      <w:pPr>
-        <w:rPr>
-          <w:rFonts w:ascii="Times New Roman" w:hAnsi="Times New Roman" w:cs="Times New Roman"/>
-          <w:lang w:val="en-US"/>
-        </w:rPr>
-      </w:pPr>
-      <w:r>
-        <w:rPr>
-          <w:rFonts w:ascii="Times New Roman" w:hAnsi="Times New Roman" w:cs="Times New Roman"/>
-          <w:lang w:val="en-US"/>
-        </w:rPr>
-        <w:t>print(splitNum(num = 33109758351, form = "2+1+2+2+2+2"))</w:t>
-      </w:r>
-    </w:p>
-    <w:p>
-      <w:pPr>
-        <w:rPr>
-          <w:rFonts w:ascii="Times New Roman" w:hAnsi="Times New Roman" w:cs="Times New Roman"/>
-          <w:lang w:val="en-US"/>
-        </w:rPr>
-      </w:pPr>
-      <w:r>
-        <w:rPr>
-          <w:rFonts w:ascii="Times New Roman" w:hAnsi="Times New Roman" w:cs="Times New Roman"/>
-          <w:lang w:val="en-US"/>
-        </w:rPr>
-        <w:t>print(splitNum(num = 918966428361, form = "2+3+7"))</w:t>
+        <w:t xml:space="preserve">    </w:t>
+      </w:r>
+      <w:proofErr w:type="spellStart"/>
+      <w:r>
+        <w:rPr>
+          <w:rFonts w:ascii="Times New Roman" w:hAnsi="Times New Roman" w:cs="Times New Roman"/>
+          <w:lang w:val="en-US"/>
+        </w:rPr>
+        <w:t>arr</w:t>
+      </w:r>
+      <w:proofErr w:type="spellEnd"/>
+      <w:r>
+        <w:rPr>
+          <w:rFonts w:ascii="Times New Roman" w:hAnsi="Times New Roman" w:cs="Times New Roman"/>
+          <w:lang w:val="en-US"/>
+        </w:rPr>
+        <w:t>=list(map(</w:t>
+      </w:r>
+      <w:proofErr w:type="spellStart"/>
+      <w:proofErr w:type="gramStart"/>
+      <w:r>
+        <w:rPr>
+          <w:rFonts w:ascii="Times New Roman" w:hAnsi="Times New Roman" w:cs="Times New Roman"/>
+          <w:lang w:val="en-US"/>
+        </w:rPr>
+        <w:t>int,form</w:t>
+      </w:r>
+      <w:proofErr w:type="gramEnd"/>
+      <w:r>
+        <w:rPr>
+          <w:rFonts w:ascii="Times New Roman" w:hAnsi="Times New Roman" w:cs="Times New Roman"/>
+          <w:lang w:val="en-US"/>
+        </w:rPr>
+        <w:t>.split</w:t>
+      </w:r>
+      <w:proofErr w:type="spellEnd"/>
+      <w:r>
+        <w:rPr>
+          <w:rFonts w:ascii="Times New Roman" w:hAnsi="Times New Roman" w:cs="Times New Roman"/>
+          <w:lang w:val="en-US"/>
+        </w:rPr>
+        <w:t>('+')))</w:t>
+      </w:r>
+    </w:p>
+    <w:p>
+      <w:pPr>
+        <w:rPr>
+          <w:rFonts w:ascii="Times New Roman" w:hAnsi="Times New Roman" w:cs="Times New Roman"/>
+          <w:lang w:val="en-US"/>
+        </w:rPr>
+      </w:pPr>
+      <w:r>
+        <w:rPr>
+          <w:rFonts w:ascii="Times New Roman" w:hAnsi="Times New Roman" w:cs="Times New Roman"/>
+          <w:lang w:val="en-US"/>
+        </w:rPr>
+        <w:t xml:space="preserve">    </w:t>
+      </w:r>
+      <w:proofErr w:type="spellStart"/>
+      <w:r>
+        <w:rPr>
+          <w:rFonts w:ascii="Times New Roman" w:hAnsi="Times New Roman" w:cs="Times New Roman"/>
+          <w:lang w:val="en-US"/>
+        </w:rPr>
+        <w:t>ans</w:t>
+      </w:r>
+      <w:proofErr w:type="spellEnd"/>
+      <w:r>
+        <w:rPr>
+          <w:rFonts w:ascii="Times New Roman" w:hAnsi="Times New Roman" w:cs="Times New Roman"/>
+          <w:lang w:val="en-US"/>
+        </w:rPr>
+        <w:t>=""</w:t>
+      </w:r>
+    </w:p>
+    <w:p>
+      <w:pPr>
+        <w:rPr>
+          <w:rFonts w:ascii="Times New Roman" w:hAnsi="Times New Roman" w:cs="Times New Roman"/>
+          <w:lang w:val="en-US"/>
+        </w:rPr>
+      </w:pPr>
+      <w:r>
+        <w:rPr>
+          <w:rFonts w:ascii="Times New Roman" w:hAnsi="Times New Roman" w:cs="Times New Roman"/>
+          <w:lang w:val="en-US"/>
+        </w:rPr>
+        <w:t xml:space="preserve">    </w:t>
+      </w:r>
+      <w:proofErr w:type="spellStart"/>
+      <w:r>
+        <w:rPr>
+          <w:rFonts w:ascii="Times New Roman" w:hAnsi="Times New Roman" w:cs="Times New Roman"/>
+          <w:lang w:val="en-US"/>
+        </w:rPr>
+        <w:t>currIndex</w:t>
+      </w:r>
+      <w:proofErr w:type="spellEnd"/>
+      <w:r>
+        <w:rPr>
+          <w:rFonts w:ascii="Times New Roman" w:hAnsi="Times New Roman" w:cs="Times New Roman"/>
+          <w:lang w:val="en-US"/>
+        </w:rPr>
+        <w:t>=0</w:t>
+      </w:r>
+    </w:p>
+    <w:p>
+      <w:pPr>
+        <w:rPr>
+          <w:rFonts w:ascii="Times New Roman" w:hAnsi="Times New Roman" w:cs="Times New Roman"/>
+          <w:lang w:val="en-US"/>
+        </w:rPr>
+      </w:pPr>
+      <w:r>
+        <w:rPr>
+          <w:rFonts w:ascii="Times New Roman" w:hAnsi="Times New Roman" w:cs="Times New Roman"/>
+          <w:lang w:val="en-US"/>
+        </w:rPr>
+        <w:t xml:space="preserve">    for x in </w:t>
+      </w:r>
+      <w:proofErr w:type="spellStart"/>
+      <w:r>
+        <w:rPr>
+          <w:rFonts w:ascii="Times New Roman" w:hAnsi="Times New Roman" w:cs="Times New Roman"/>
+          <w:lang w:val="en-US"/>
+        </w:rPr>
+        <w:t>arr</w:t>
+      </w:r>
+      <w:proofErr w:type="spellEnd"/>
+      <w:r>
+        <w:rPr>
+          <w:rFonts w:ascii="Times New Roman" w:hAnsi="Times New Roman" w:cs="Times New Roman"/>
+          <w:lang w:val="en-US"/>
+        </w:rPr>
+        <w:t>:</w:t>
+      </w:r>
+    </w:p>
+    <w:p>
+      <w:pPr>
+        <w:rPr>
+          <w:rFonts w:ascii="Times New Roman" w:hAnsi="Times New Roman" w:cs="Times New Roman"/>
+          <w:lang w:val="en-US"/>
+        </w:rPr>
+      </w:pPr>
+      <w:r>
+        <w:rPr>
+          <w:rFonts w:ascii="Times New Roman" w:hAnsi="Times New Roman" w:cs="Times New Roman"/>
+          <w:lang w:val="en-US"/>
+        </w:rPr>
+        <w:t xml:space="preserve">        </w:t>
+      </w:r>
+      <w:proofErr w:type="spellStart"/>
+      <w:r>
+        <w:rPr>
+          <w:rFonts w:ascii="Times New Roman" w:hAnsi="Times New Roman" w:cs="Times New Roman"/>
+          <w:lang w:val="en-US"/>
+        </w:rPr>
+        <w:t>ans</w:t>
+      </w:r>
+      <w:proofErr w:type="spellEnd"/>
+      <w:r>
+        <w:rPr>
+          <w:rFonts w:ascii="Times New Roman" w:hAnsi="Times New Roman" w:cs="Times New Roman"/>
+          <w:lang w:val="en-US"/>
+        </w:rPr>
+        <w:t>+=num[</w:t>
+      </w:r>
+      <w:proofErr w:type="spellStart"/>
+      <w:proofErr w:type="gramStart"/>
+      <w:r>
+        <w:rPr>
+          <w:rFonts w:ascii="Times New Roman" w:hAnsi="Times New Roman" w:cs="Times New Roman"/>
+          <w:lang w:val="en-US"/>
+        </w:rPr>
+        <w:t>currIndex:currIndex</w:t>
+      </w:r>
+      <w:proofErr w:type="gramEnd"/>
+      <w:r>
+        <w:rPr>
+          <w:rFonts w:ascii="Times New Roman" w:hAnsi="Times New Roman" w:cs="Times New Roman"/>
+          <w:lang w:val="en-US"/>
+        </w:rPr>
+        <w:t>+x</w:t>
+      </w:r>
+      <w:proofErr w:type="spellEnd"/>
+      <w:r>
+        <w:rPr>
+          <w:rFonts w:ascii="Times New Roman" w:hAnsi="Times New Roman" w:cs="Times New Roman"/>
+          <w:lang w:val="en-US"/>
+        </w:rPr>
+        <w:t>]+"-"</w:t>
+      </w:r>
+    </w:p>
+    <w:p>
+      <w:pPr>
+        <w:rPr>
+          <w:rFonts w:ascii="Times New Roman" w:hAnsi="Times New Roman" w:cs="Times New Roman"/>
+          <w:lang w:val="en-US"/>
+        </w:rPr>
+      </w:pPr>
+      <w:r>
+        <w:rPr>
+          <w:rFonts w:ascii="Times New Roman" w:hAnsi="Times New Roman" w:cs="Times New Roman"/>
+          <w:lang w:val="en-US"/>
+        </w:rPr>
+        <w:t xml:space="preserve">        </w:t>
+      </w:r>
+      <w:proofErr w:type="spellStart"/>
+      <w:r>
+        <w:rPr>
+          <w:rFonts w:ascii="Times New Roman" w:hAnsi="Times New Roman" w:cs="Times New Roman"/>
+          <w:lang w:val="en-US"/>
+        </w:rPr>
+        <w:t>currIndex</w:t>
+      </w:r>
+      <w:proofErr w:type="spellEnd"/>
+      <w:r>
+        <w:rPr>
+          <w:rFonts w:ascii="Times New Roman" w:hAnsi="Times New Roman" w:cs="Times New Roman"/>
+          <w:lang w:val="en-US"/>
+        </w:rPr>
+        <w:t>+=x</w:t>
+      </w:r>
+    </w:p>
+    <w:p>
+      <w:pPr>
+        <w:rPr>
+          <w:rFonts w:ascii="Times New Roman" w:hAnsi="Times New Roman" w:cs="Times New Roman"/>
+          <w:lang w:val="en-US"/>
+        </w:rPr>
+      </w:pPr>
+      <w:r>
+        <w:rPr>
+          <w:rFonts w:ascii="Times New Roman" w:hAnsi="Times New Roman" w:cs="Times New Roman"/>
+          <w:lang w:val="en-US"/>
+        </w:rPr>
+        <w:t xml:space="preserve">    return </w:t>
+      </w:r>
+      <w:proofErr w:type="spellStart"/>
+      <w:proofErr w:type="gramStart"/>
+      <w:r>
+        <w:rPr>
+          <w:rFonts w:ascii="Times New Roman" w:hAnsi="Times New Roman" w:cs="Times New Roman"/>
+          <w:lang w:val="en-US"/>
+        </w:rPr>
+        <w:t>ans</w:t>
+      </w:r>
+      <w:proofErr w:type="spellEnd"/>
+      <w:r>
+        <w:rPr>
+          <w:rFonts w:ascii="Times New Roman" w:hAnsi="Times New Roman" w:cs="Times New Roman"/>
+          <w:lang w:val="en-US"/>
+        </w:rPr>
+        <w:t>[</w:t>
+      </w:r>
+      <w:proofErr w:type="gramEnd"/>
+      <w:r>
+        <w:rPr>
+          <w:rFonts w:ascii="Times New Roman" w:hAnsi="Times New Roman" w:cs="Times New Roman"/>
+          <w:lang w:val="en-US"/>
+        </w:rPr>
+        <w:t>:-1]</w:t>
+      </w:r>
+    </w:p>
+    <w:p>
+      <w:pPr>
+        <w:rPr>
+          <w:rFonts w:ascii="Times New Roman" w:hAnsi="Times New Roman" w:cs="Times New Roman"/>
+          <w:lang w:val="en-US"/>
+        </w:rPr>
+      </w:pPr>
+    </w:p>
+    <w:p>
+      <w:pPr>
+        <w:rPr>
+          <w:rFonts w:ascii="Times New Roman" w:hAnsi="Times New Roman" w:cs="Times New Roman"/>
+          <w:lang w:val="en-US"/>
+        </w:rPr>
+      </w:pPr>
+    </w:p>
+    <w:p>
+      <w:pPr>
+        <w:rPr>
+          <w:rFonts w:ascii="Times New Roman" w:hAnsi="Times New Roman" w:cs="Times New Roman"/>
+          <w:lang w:val="en-US"/>
+        </w:rPr>
+      </w:pPr>
+      <w:proofErr w:type="gramStart"/>
+      <w:r>
+        <w:rPr>
+          <w:rFonts w:ascii="Times New Roman" w:hAnsi="Times New Roman" w:cs="Times New Roman"/>
+          <w:lang w:val="en-US"/>
+        </w:rPr>
+        <w:t>print(</w:t>
+      </w:r>
+      <w:proofErr w:type="spellStart"/>
+      <w:proofErr w:type="gramEnd"/>
+      <w:r>
+        <w:rPr>
+          <w:rFonts w:ascii="Times New Roman" w:hAnsi="Times New Roman" w:cs="Times New Roman"/>
+          <w:lang w:val="en-US"/>
+        </w:rPr>
+        <w:t>splitNum</w:t>
+      </w:r>
+      <w:proofErr w:type="spellEnd"/>
+      <w:r>
+        <w:rPr>
+          <w:rFonts w:ascii="Times New Roman" w:hAnsi="Times New Roman" w:cs="Times New Roman"/>
+          <w:lang w:val="en-US"/>
+        </w:rPr>
+        <w:t>(num = 971506455734, form = "3+2+3+4"))</w:t>
+      </w:r>
+    </w:p>
+    <w:p>
+      <w:pPr>
+        <w:rPr>
+          <w:rFonts w:ascii="Times New Roman" w:hAnsi="Times New Roman" w:cs="Times New Roman"/>
+          <w:lang w:val="en-US"/>
+        </w:rPr>
+      </w:pPr>
+      <w:proofErr w:type="gramStart"/>
+      <w:r>
+        <w:rPr>
+          <w:rFonts w:ascii="Times New Roman" w:hAnsi="Times New Roman" w:cs="Times New Roman"/>
+          <w:lang w:val="en-US"/>
+        </w:rPr>
+        <w:t>print(</w:t>
+      </w:r>
+      <w:proofErr w:type="spellStart"/>
+      <w:proofErr w:type="gramEnd"/>
+      <w:r>
+        <w:rPr>
+          <w:rFonts w:ascii="Times New Roman" w:hAnsi="Times New Roman" w:cs="Times New Roman"/>
+          <w:lang w:val="en-US"/>
+        </w:rPr>
+        <w:t>splitNum</w:t>
+      </w:r>
+      <w:proofErr w:type="spellEnd"/>
+      <w:r>
+        <w:rPr>
+          <w:rFonts w:ascii="Times New Roman" w:hAnsi="Times New Roman" w:cs="Times New Roman"/>
+          <w:lang w:val="en-US"/>
+        </w:rPr>
+        <w:t>(num = 33109758351, form = "2+1+2+2+2+2"))</w:t>
+      </w:r>
+    </w:p>
+    <w:p>
+      <w:pPr>
+        <w:rPr>
+          <w:rFonts w:ascii="Times New Roman" w:hAnsi="Times New Roman" w:cs="Times New Roman"/>
+          <w:lang w:val="en-US"/>
+        </w:rPr>
+      </w:pPr>
+      <w:proofErr w:type="gramStart"/>
+      <w:r>
+        <w:rPr>
+          <w:rFonts w:ascii="Times New Roman" w:hAnsi="Times New Roman" w:cs="Times New Roman"/>
+          <w:lang w:val="en-US"/>
+        </w:rPr>
+        <w:t>print(</w:t>
+      </w:r>
+      <w:proofErr w:type="spellStart"/>
+      <w:proofErr w:type="gramEnd"/>
+      <w:r>
+        <w:rPr>
+          <w:rFonts w:ascii="Times New Roman" w:hAnsi="Times New Roman" w:cs="Times New Roman"/>
+          <w:lang w:val="en-US"/>
+        </w:rPr>
+        <w:t>splitNum</w:t>
+      </w:r>
+      <w:proofErr w:type="spellEnd"/>
+      <w:r>
+        <w:rPr>
+          <w:rFonts w:ascii="Times New Roman" w:hAnsi="Times New Roman" w:cs="Times New Roman"/>
+          <w:lang w:val="en-US"/>
+        </w:rPr>
+        <w:t>(num = 918966428361, form = "2+3+7"))</w:t>
       </w:r>
     </w:p>
     <w:p>
@@ -4396,6 +5934,7 @@
           <w:rFonts w:ascii="Times New Roman" w:hAnsi="Times New Roman" w:cs="Times New Roman"/>
           <w:b/>
           <w:bCs/>
+          <w:noProof/>
           <w:lang w:val="en-US"/>
         </w:rPr>
         <w:drawing>
@@ -4544,6 +6083,7 @@
         </w:rPr>
         <w:t xml:space="preserve">       </w:t>
       </w:r>
+      <w:proofErr w:type="gramStart"/>
       <w:r>
         <w:rPr>
           <w:b/>
@@ -4562,6 +6102,7 @@
         </w:rPr>
         <w:t>[</w:t>
       </w:r>
+      <w:proofErr w:type="gramEnd"/>
       <w:r>
         <w:rPr>
           <w:b/>
@@ -5029,12 +6570,21 @@
         </w:rPr>
         <w:t>#</w:t>
       </w:r>
-      <w:r>
-        <w:rPr>
-          <w:rFonts w:ascii="Times New Roman" w:hAnsi="Times New Roman" w:cs="Times New Roman"/>
-          <w:lang w:val="en-US"/>
-        </w:rPr>
-        <w:t>part a</w:t>
+      <w:proofErr w:type="gramStart"/>
+      <w:r>
+        <w:rPr>
+          <w:rFonts w:ascii="Times New Roman" w:hAnsi="Times New Roman" w:cs="Times New Roman"/>
+          <w:lang w:val="en-US"/>
+        </w:rPr>
+        <w:t>part</w:t>
+      </w:r>
+      <w:proofErr w:type="gramEnd"/>
+      <w:r>
+        <w:rPr>
+          <w:rFonts w:ascii="Times New Roman" w:hAnsi="Times New Roman" w:cs="Times New Roman"/>
+          <w:lang w:val="en-US"/>
+        </w:rPr>
+        <w:t xml:space="preserve"> a</w:t>
       </w:r>
     </w:p>
     <w:p>
@@ -5072,68 +6622,221 @@
           <w:rFonts w:ascii="Times New Roman" w:hAnsi="Times New Roman" w:cs="Times New Roman"/>
           <w:lang w:val="en-US"/>
         </w:rPr>
-        <w:t>for i in range(1,10+1): print('{:2d} {:10.5f} {:10.5f}'.format(i, math.sin(i), math.cos(i)))</w:t>
-      </w:r>
-    </w:p>
-    <w:p>
-      <w:pPr>
-        <w:rPr>
-          <w:rFonts w:ascii="Times New Roman" w:hAnsi="Times New Roman" w:cs="Times New Roman"/>
-          <w:lang w:val="en-US"/>
-        </w:rPr>
-      </w:pPr>
-    </w:p>
-    <w:p>
-      <w:pPr>
-        <w:rPr>
-          <w:rFonts w:ascii="Times New Roman" w:hAnsi="Times New Roman" w:cs="Times New Roman"/>
-          <w:lang w:val="en-US"/>
-        </w:rPr>
-      </w:pPr>
-      <w:r>
-        <w:rPr>
-          <w:rFonts w:ascii="Times New Roman" w:hAnsi="Times New Roman" w:cs="Times New Roman"/>
-          <w:lang w:val="en-US"/>
-        </w:rPr>
-        <w:t>print("-"*95)</w:t>
-      </w:r>
-    </w:p>
-    <w:p>
-      <w:pPr>
-        <w:rPr>
-          <w:rFonts w:ascii="Times New Roman" w:hAnsi="Times New Roman" w:cs="Times New Roman"/>
-          <w:lang w:val="en-US"/>
-        </w:rPr>
-      </w:pPr>
-    </w:p>
-    <w:p>
-      <w:pPr>
-        <w:rPr>
-          <w:rFonts w:ascii="Times New Roman" w:hAnsi="Times New Roman" w:cs="Times New Roman"/>
-          <w:lang w:val="en-US"/>
-        </w:rPr>
-      </w:pPr>
-      <w:r>
-        <w:rPr>
-          <w:rFonts w:ascii="Times New Roman" w:hAnsi="Times New Roman" w:cs="Times New Roman"/>
-          <w:lang w:val="en-US"/>
-        </w:rPr>
-        <w:t>#part b</w:t>
-      </w:r>
-    </w:p>
-    <w:p>
-      <w:pPr>
-        <w:rPr>
-          <w:rFonts w:ascii="Times New Roman" w:hAnsi="Times New Roman" w:cs="Times New Roman"/>
-          <w:lang w:val="en-US"/>
-        </w:rPr>
-      </w:pPr>
-      <w:r>
-        <w:rPr>
-          <w:rFonts w:ascii="Times New Roman" w:hAnsi="Times New Roman" w:cs="Times New Roman"/>
-          <w:lang w:val="en-US"/>
-        </w:rPr>
-        <w:t>for n in range(0,160+1,8): print(f'{n:3d} {2**n:^49}')</w:t>
+        <w:t xml:space="preserve">for </w:t>
+      </w:r>
+      <w:proofErr w:type="spellStart"/>
+      <w:r>
+        <w:rPr>
+          <w:rFonts w:ascii="Times New Roman" w:hAnsi="Times New Roman" w:cs="Times New Roman"/>
+          <w:lang w:val="en-US"/>
+        </w:rPr>
+        <w:t>i</w:t>
+      </w:r>
+      <w:proofErr w:type="spellEnd"/>
+      <w:r>
+        <w:rPr>
+          <w:rFonts w:ascii="Times New Roman" w:hAnsi="Times New Roman" w:cs="Times New Roman"/>
+          <w:lang w:val="en-US"/>
+        </w:rPr>
+        <w:t xml:space="preserve"> in </w:t>
+      </w:r>
+      <w:proofErr w:type="gramStart"/>
+      <w:r>
+        <w:rPr>
+          <w:rFonts w:ascii="Times New Roman" w:hAnsi="Times New Roman" w:cs="Times New Roman"/>
+          <w:lang w:val="en-US"/>
+        </w:rPr>
+        <w:t>range(</w:t>
+      </w:r>
+      <w:proofErr w:type="gramEnd"/>
+      <w:r>
+        <w:rPr>
+          <w:rFonts w:ascii="Times New Roman" w:hAnsi="Times New Roman" w:cs="Times New Roman"/>
+          <w:lang w:val="en-US"/>
+        </w:rPr>
+        <w:t>1,10+1): print('{:2d} {:10.5f} {:10.5f}'.format(</w:t>
+      </w:r>
+      <w:proofErr w:type="spellStart"/>
+      <w:r>
+        <w:rPr>
+          <w:rFonts w:ascii="Times New Roman" w:hAnsi="Times New Roman" w:cs="Times New Roman"/>
+          <w:lang w:val="en-US"/>
+        </w:rPr>
+        <w:t>i</w:t>
+      </w:r>
+      <w:proofErr w:type="spellEnd"/>
+      <w:r>
+        <w:rPr>
+          <w:rFonts w:ascii="Times New Roman" w:hAnsi="Times New Roman" w:cs="Times New Roman"/>
+          <w:lang w:val="en-US"/>
+        </w:rPr>
+        <w:t xml:space="preserve">, </w:t>
+      </w:r>
+      <w:proofErr w:type="spellStart"/>
+      <w:r>
+        <w:rPr>
+          <w:rFonts w:ascii="Times New Roman" w:hAnsi="Times New Roman" w:cs="Times New Roman"/>
+          <w:lang w:val="en-US"/>
+        </w:rPr>
+        <w:t>math.sin</w:t>
+      </w:r>
+      <w:proofErr w:type="spellEnd"/>
+      <w:r>
+        <w:rPr>
+          <w:rFonts w:ascii="Times New Roman" w:hAnsi="Times New Roman" w:cs="Times New Roman"/>
+          <w:lang w:val="en-US"/>
+        </w:rPr>
+        <w:t>(</w:t>
+      </w:r>
+      <w:proofErr w:type="spellStart"/>
+      <w:r>
+        <w:rPr>
+          <w:rFonts w:ascii="Times New Roman" w:hAnsi="Times New Roman" w:cs="Times New Roman"/>
+          <w:lang w:val="en-US"/>
+        </w:rPr>
+        <w:t>i</w:t>
+      </w:r>
+      <w:proofErr w:type="spellEnd"/>
+      <w:r>
+        <w:rPr>
+          <w:rFonts w:ascii="Times New Roman" w:hAnsi="Times New Roman" w:cs="Times New Roman"/>
+          <w:lang w:val="en-US"/>
+        </w:rPr>
+        <w:t xml:space="preserve">), </w:t>
+      </w:r>
+      <w:proofErr w:type="spellStart"/>
+      <w:r>
+        <w:rPr>
+          <w:rFonts w:ascii="Times New Roman" w:hAnsi="Times New Roman" w:cs="Times New Roman"/>
+          <w:lang w:val="en-US"/>
+        </w:rPr>
+        <w:t>math.cos</w:t>
+      </w:r>
+      <w:proofErr w:type="spellEnd"/>
+      <w:r>
+        <w:rPr>
+          <w:rFonts w:ascii="Times New Roman" w:hAnsi="Times New Roman" w:cs="Times New Roman"/>
+          <w:lang w:val="en-US"/>
+        </w:rPr>
+        <w:t>(</w:t>
+      </w:r>
+      <w:proofErr w:type="spellStart"/>
+      <w:r>
+        <w:rPr>
+          <w:rFonts w:ascii="Times New Roman" w:hAnsi="Times New Roman" w:cs="Times New Roman"/>
+          <w:lang w:val="en-US"/>
+        </w:rPr>
+        <w:t>i</w:t>
+      </w:r>
+      <w:proofErr w:type="spellEnd"/>
+      <w:r>
+        <w:rPr>
+          <w:rFonts w:ascii="Times New Roman" w:hAnsi="Times New Roman" w:cs="Times New Roman"/>
+          <w:lang w:val="en-US"/>
+        </w:rPr>
+        <w:t>)))</w:t>
+      </w:r>
+    </w:p>
+    <w:p>
+      <w:pPr>
+        <w:rPr>
+          <w:rFonts w:ascii="Times New Roman" w:hAnsi="Times New Roman" w:cs="Times New Roman"/>
+          <w:lang w:val="en-US"/>
+        </w:rPr>
+      </w:pPr>
+    </w:p>
+    <w:p>
+      <w:pPr>
+        <w:rPr>
+          <w:rFonts w:ascii="Times New Roman" w:hAnsi="Times New Roman" w:cs="Times New Roman"/>
+          <w:lang w:val="en-US"/>
+        </w:rPr>
+      </w:pPr>
+      <w:proofErr w:type="gramStart"/>
+      <w:r>
+        <w:rPr>
+          <w:rFonts w:ascii="Times New Roman" w:hAnsi="Times New Roman" w:cs="Times New Roman"/>
+          <w:lang w:val="en-US"/>
+        </w:rPr>
+        <w:t>print(</w:t>
+      </w:r>
+      <w:proofErr w:type="gramEnd"/>
+      <w:r>
+        <w:rPr>
+          <w:rFonts w:ascii="Times New Roman" w:hAnsi="Times New Roman" w:cs="Times New Roman"/>
+          <w:lang w:val="en-US"/>
+        </w:rPr>
+        <w:t>"-"*95)</w:t>
+      </w:r>
+    </w:p>
+    <w:p>
+      <w:pPr>
+        <w:rPr>
+          <w:rFonts w:ascii="Times New Roman" w:hAnsi="Times New Roman" w:cs="Times New Roman"/>
+          <w:lang w:val="en-US"/>
+        </w:rPr>
+      </w:pPr>
+    </w:p>
+    <w:p>
+      <w:pPr>
+        <w:rPr>
+          <w:rFonts w:ascii="Times New Roman" w:hAnsi="Times New Roman" w:cs="Times New Roman"/>
+          <w:lang w:val="en-US"/>
+        </w:rPr>
+      </w:pPr>
+      <w:r>
+        <w:rPr>
+          <w:rFonts w:ascii="Times New Roman" w:hAnsi="Times New Roman" w:cs="Times New Roman"/>
+          <w:lang w:val="en-US"/>
+        </w:rPr>
+        <w:t>#</w:t>
+      </w:r>
+      <w:proofErr w:type="gramStart"/>
+      <w:r>
+        <w:rPr>
+          <w:rFonts w:ascii="Times New Roman" w:hAnsi="Times New Roman" w:cs="Times New Roman"/>
+          <w:lang w:val="en-US"/>
+        </w:rPr>
+        <w:t>part</w:t>
+      </w:r>
+      <w:proofErr w:type="gramEnd"/>
+      <w:r>
+        <w:rPr>
+          <w:rFonts w:ascii="Times New Roman" w:hAnsi="Times New Roman" w:cs="Times New Roman"/>
+          <w:lang w:val="en-US"/>
+        </w:rPr>
+        <w:t xml:space="preserve"> b</w:t>
+      </w:r>
+    </w:p>
+    <w:p>
+      <w:pPr>
+        <w:rPr>
+          <w:rFonts w:ascii="Times New Roman" w:hAnsi="Times New Roman" w:cs="Times New Roman"/>
+          <w:lang w:val="en-US"/>
+        </w:rPr>
+      </w:pPr>
+      <w:r>
+        <w:rPr>
+          <w:rFonts w:ascii="Times New Roman" w:hAnsi="Times New Roman" w:cs="Times New Roman"/>
+          <w:lang w:val="en-US"/>
+        </w:rPr>
+        <w:t xml:space="preserve">for n in </w:t>
+      </w:r>
+      <w:proofErr w:type="gramStart"/>
+      <w:r>
+        <w:rPr>
+          <w:rFonts w:ascii="Times New Roman" w:hAnsi="Times New Roman" w:cs="Times New Roman"/>
+          <w:lang w:val="en-US"/>
+        </w:rPr>
+        <w:t>range(</w:t>
+      </w:r>
+      <w:proofErr w:type="gramEnd"/>
+      <w:r>
+        <w:rPr>
+          <w:rFonts w:ascii="Times New Roman" w:hAnsi="Times New Roman" w:cs="Times New Roman"/>
+          <w:lang w:val="en-US"/>
+        </w:rPr>
+        <w:t>0,160+1,8): print(f'{n:3d} {2**n:^49}')</w:t>
       </w:r>
     </w:p>
     <w:p>
@@ -5179,6 +6882,7 @@
           <w:rFonts w:ascii="Times New Roman" w:hAnsi="Times New Roman" w:cs="Times New Roman"/>
           <w:b/>
           <w:bCs/>
+          <w:noProof/>
           <w:lang w:val="en-US"/>
         </w:rPr>
         <w:drawing>
@@ -5232,6 +6936,7 @@
           <w:rFonts w:ascii="Times New Roman" w:hAnsi="Times New Roman" w:cs="Times New Roman"/>
           <w:b/>
           <w:bCs/>
+          <w:noProof/>
           <w:lang w:val="en-US"/>
         </w:rPr>
         <w:lastRenderedPageBreak/>

</xml_diff>